<commit_message>
update to add expense and payment flow
</commit_message>
<xml_diff>
--- a/UserScreenFlow.docx
+++ b/UserScreenFlow.docx
@@ -300,1749 +300,1831 @@
         </w:rPr>
         <w:t xml:space="preserve">Warehouse Unit </w:t>
       </w:r>
+    </w:p>
+    <w:p>
+      <w:pPr>
+        <w:numPr>
+          <w:ilvl w:val="2"/>
+          <w:numId w:val="24"/>
+        </w:numPr>
+        <w:ind w:left="1498"/>
+        <w:textAlignment w:val="center"/>
+        <w:rPr>
+          <w:rFonts w:ascii="Calibri" w:eastAsia="Times New Roman" w:hAnsi="Calibri" w:cs="Calibri"/>
+          <w:lang w:val="en-GB" w:eastAsia="en-GB"/>
+        </w:rPr>
+      </w:pPr>
+      <w:r>
+        <w:rPr>
+          <w:rFonts w:ascii="Calibri" w:eastAsia="Times New Roman" w:hAnsi="Calibri" w:cs="Calibri"/>
+          <w:lang w:val="en-GB" w:eastAsia="en-GB"/>
+        </w:rPr>
+        <w:t>Admin</w:t>
+      </w:r>
+    </w:p>
+    <w:p>
+      <w:pPr>
+        <w:numPr>
+          <w:ilvl w:val="3"/>
+          <w:numId w:val="24"/>
+        </w:numPr>
+        <w:ind w:left="2038"/>
+        <w:textAlignment w:val="center"/>
+        <w:rPr>
+          <w:rFonts w:ascii="Calibri" w:eastAsia="Times New Roman" w:hAnsi="Calibri" w:cs="Calibri"/>
+          <w:lang w:val="en-GB" w:eastAsia="en-GB"/>
+        </w:rPr>
+      </w:pPr>
+      <w:r>
+        <w:rPr>
+          <w:rFonts w:ascii="Calibri" w:eastAsia="Times New Roman" w:hAnsi="Calibri" w:cs="Calibri"/>
+          <w:lang w:val="en-GB" w:eastAsia="en-GB"/>
+        </w:rPr>
+        <w:t>Register new Warehouse Unit</w:t>
+      </w:r>
+    </w:p>
+    <w:p>
+      <w:pPr>
+        <w:ind w:left="2038"/>
+        <w:rPr>
+          <w:rFonts w:ascii="Calibri" w:eastAsia="Times New Roman" w:hAnsi="Calibri" w:cs="Calibri"/>
+          <w:lang w:val="en-GB" w:eastAsia="en-GB"/>
+        </w:rPr>
+      </w:pPr>
+      <w:r>
+        <w:rPr>
+          <w:rFonts w:ascii="Calibri" w:eastAsia="Times New Roman" w:hAnsi="Calibri" w:cs="Calibri"/>
+          <w:lang w:val="en-GB" w:eastAsia="en-GB"/>
+        </w:rPr>
+        <w:t> </w:t>
+      </w:r>
+    </w:p>
+    <w:p>
+      <w:pPr>
+        <w:numPr>
+          <w:ilvl w:val="1"/>
+          <w:numId w:val="24"/>
+        </w:numPr>
+        <w:ind w:left="958"/>
+        <w:textAlignment w:val="center"/>
+        <w:rPr>
+          <w:rFonts w:ascii="Calibri" w:eastAsia="Times New Roman" w:hAnsi="Calibri" w:cs="Calibri"/>
+          <w:b/>
+          <w:lang w:val="en-GB" w:eastAsia="en-GB"/>
+        </w:rPr>
+      </w:pPr>
+      <w:r>
+        <w:rPr>
+          <w:rFonts w:ascii="Calibri" w:eastAsia="Times New Roman" w:hAnsi="Calibri" w:cs="Calibri"/>
+          <w:b/>
+          <w:lang w:val="en-GB" w:eastAsia="en-GB"/>
+        </w:rPr>
+        <w:t xml:space="preserve">Administrator </w:t>
+      </w:r>
+    </w:p>
+    <w:p>
+      <w:pPr>
+        <w:numPr>
+          <w:ilvl w:val="2"/>
+          <w:numId w:val="24"/>
+        </w:numPr>
+        <w:ind w:left="1498"/>
+        <w:textAlignment w:val="center"/>
+        <w:rPr>
+          <w:rFonts w:ascii="Calibri" w:eastAsia="Times New Roman" w:hAnsi="Calibri" w:cs="Calibri"/>
+          <w:lang w:val="en-GB" w:eastAsia="en-GB"/>
+        </w:rPr>
+      </w:pPr>
+      <w:r>
+        <w:rPr>
+          <w:rFonts w:ascii="Calibri" w:eastAsia="Times New Roman" w:hAnsi="Calibri" w:cs="Calibri"/>
+          <w:lang w:val="en-GB" w:eastAsia="en-GB"/>
+        </w:rPr>
+        <w:t>User Administration</w:t>
+      </w:r>
+    </w:p>
+    <w:p>
+      <w:pPr>
+        <w:numPr>
+          <w:ilvl w:val="3"/>
+          <w:numId w:val="24"/>
+        </w:numPr>
+        <w:ind w:left="2038"/>
+        <w:textAlignment w:val="center"/>
+        <w:rPr>
+          <w:rFonts w:ascii="Calibri" w:eastAsia="Times New Roman" w:hAnsi="Calibri" w:cs="Calibri"/>
+          <w:lang w:val="en-GB" w:eastAsia="en-GB"/>
+        </w:rPr>
+      </w:pPr>
+      <w:r>
+        <w:rPr>
+          <w:rFonts w:ascii="Calibri" w:eastAsia="Times New Roman" w:hAnsi="Calibri" w:cs="Calibri"/>
+          <w:lang w:val="en-GB" w:eastAsia="en-GB"/>
+        </w:rPr>
+        <w:t>Register users</w:t>
+      </w:r>
+    </w:p>
+    <w:p>
+      <w:pPr>
+        <w:numPr>
+          <w:ilvl w:val="3"/>
+          <w:numId w:val="24"/>
+        </w:numPr>
+        <w:ind w:left="2038"/>
+        <w:textAlignment w:val="center"/>
+        <w:rPr>
+          <w:rFonts w:ascii="Calibri" w:eastAsia="Times New Roman" w:hAnsi="Calibri" w:cs="Calibri"/>
+          <w:lang w:val="en-GB" w:eastAsia="en-GB"/>
+        </w:rPr>
+      </w:pPr>
+      <w:r>
+        <w:rPr>
+          <w:rFonts w:ascii="Calibri" w:eastAsia="Times New Roman" w:hAnsi="Calibri" w:cs="Calibri"/>
+          <w:lang w:val="en-GB" w:eastAsia="en-GB"/>
+        </w:rPr>
+        <w:t>Enable Users access</w:t>
+      </w:r>
+    </w:p>
+    <w:p>
+      <w:pPr>
+        <w:numPr>
+          <w:ilvl w:val="3"/>
+          <w:numId w:val="24"/>
+        </w:numPr>
+        <w:ind w:left="2038"/>
+        <w:textAlignment w:val="center"/>
+        <w:rPr>
+          <w:rFonts w:ascii="Calibri" w:eastAsia="Times New Roman" w:hAnsi="Calibri" w:cs="Calibri"/>
+          <w:lang w:val="en-GB" w:eastAsia="en-GB"/>
+        </w:rPr>
+      </w:pPr>
+      <w:r>
+        <w:rPr>
+          <w:rFonts w:ascii="Calibri" w:eastAsia="Times New Roman" w:hAnsi="Calibri" w:cs="Calibri"/>
+          <w:lang w:val="en-GB" w:eastAsia="en-GB"/>
+        </w:rPr>
+        <w:t>Disable User access</w:t>
+      </w:r>
+    </w:p>
+    <w:p>
+      <w:pPr>
+        <w:numPr>
+          <w:ilvl w:val="3"/>
+          <w:numId w:val="24"/>
+        </w:numPr>
+        <w:ind w:left="2038"/>
+        <w:textAlignment w:val="center"/>
+        <w:rPr>
+          <w:rFonts w:ascii="Calibri" w:eastAsia="Times New Roman" w:hAnsi="Calibri" w:cs="Calibri"/>
+          <w:lang w:val="en-GB" w:eastAsia="en-GB"/>
+        </w:rPr>
+      </w:pPr>
+      <w:r>
+        <w:rPr>
+          <w:rFonts w:ascii="Calibri" w:eastAsia="Times New Roman" w:hAnsi="Calibri" w:cs="Calibri"/>
+          <w:lang w:val="en-GB" w:eastAsia="en-GB"/>
+        </w:rPr>
+        <w:t>Reset User password</w:t>
+      </w:r>
+    </w:p>
+    <w:p>
+      <w:pPr>
+        <w:numPr>
+          <w:ilvl w:val="3"/>
+          <w:numId w:val="24"/>
+        </w:numPr>
+        <w:ind w:left="2038"/>
+        <w:textAlignment w:val="center"/>
+        <w:rPr>
+          <w:rFonts w:ascii="Calibri" w:eastAsia="Times New Roman" w:hAnsi="Calibri" w:cs="Calibri"/>
+          <w:lang w:val="en-GB" w:eastAsia="en-GB"/>
+        </w:rPr>
+      </w:pPr>
+      <w:r>
+        <w:rPr>
+          <w:rFonts w:ascii="Calibri" w:eastAsia="Times New Roman" w:hAnsi="Calibri" w:cs="Calibri"/>
+          <w:lang w:val="en-GB" w:eastAsia="en-GB"/>
+        </w:rPr>
+        <w:t xml:space="preserve">Access Restriction - Of pre-defined access levels (Can do Stock take, </w:t>
+      </w:r>
+      <w:proofErr w:type="gramStart"/>
+      <w:r>
+        <w:rPr>
+          <w:rFonts w:ascii="Calibri" w:eastAsia="Times New Roman" w:hAnsi="Calibri" w:cs="Calibri"/>
+          <w:lang w:val="en-GB" w:eastAsia="en-GB"/>
+        </w:rPr>
+        <w:t>Can</w:t>
+      </w:r>
+      <w:proofErr w:type="gramEnd"/>
+      <w:r>
+        <w:rPr>
+          <w:rFonts w:ascii="Calibri" w:eastAsia="Times New Roman" w:hAnsi="Calibri" w:cs="Calibri"/>
+          <w:lang w:val="en-GB" w:eastAsia="en-GB"/>
+        </w:rPr>
+        <w:t xml:space="preserve"> view reports etc)</w:t>
+      </w:r>
+    </w:p>
+    <w:p>
+      <w:pPr>
+        <w:numPr>
+          <w:ilvl w:val="2"/>
+          <w:numId w:val="24"/>
+        </w:numPr>
+        <w:ind w:left="1498"/>
+        <w:textAlignment w:val="center"/>
+        <w:rPr>
+          <w:rFonts w:ascii="Calibri" w:eastAsia="Times New Roman" w:hAnsi="Calibri" w:cs="Calibri"/>
+          <w:lang w:val="en-GB" w:eastAsia="en-GB"/>
+        </w:rPr>
+      </w:pPr>
+      <w:r>
+        <w:rPr>
+          <w:rFonts w:ascii="Calibri" w:eastAsia="Times New Roman" w:hAnsi="Calibri" w:cs="Calibri"/>
+          <w:lang w:val="en-GB" w:eastAsia="en-GB"/>
+        </w:rPr>
+        <w:t>Product Management</w:t>
+      </w:r>
+    </w:p>
+    <w:p>
+      <w:pPr>
+        <w:numPr>
+          <w:ilvl w:val="3"/>
+          <w:numId w:val="24"/>
+        </w:numPr>
+        <w:ind w:left="2038"/>
+        <w:textAlignment w:val="center"/>
+        <w:rPr>
+          <w:rFonts w:ascii="Calibri" w:eastAsia="Times New Roman" w:hAnsi="Calibri" w:cs="Calibri"/>
+          <w:lang w:val="en-GB" w:eastAsia="en-GB"/>
+        </w:rPr>
+      </w:pPr>
+      <w:r>
+        <w:rPr>
+          <w:rFonts w:ascii="Calibri" w:eastAsia="Times New Roman" w:hAnsi="Calibri" w:cs="Calibri"/>
+          <w:lang w:val="en-GB" w:eastAsia="en-GB"/>
+        </w:rPr>
+        <w:t>Add new Product</w:t>
+      </w:r>
+    </w:p>
+    <w:p>
+      <w:pPr>
+        <w:numPr>
+          <w:ilvl w:val="3"/>
+          <w:numId w:val="24"/>
+        </w:numPr>
+        <w:ind w:left="2038"/>
+        <w:textAlignment w:val="center"/>
+        <w:rPr>
+          <w:rFonts w:ascii="Calibri" w:eastAsia="Times New Roman" w:hAnsi="Calibri" w:cs="Calibri"/>
+          <w:lang w:val="en-GB" w:eastAsia="en-GB"/>
+        </w:rPr>
+      </w:pPr>
+      <w:r>
+        <w:rPr>
+          <w:rFonts w:ascii="Calibri" w:eastAsia="Times New Roman" w:hAnsi="Calibri" w:cs="Calibri"/>
+          <w:lang w:val="en-GB" w:eastAsia="en-GB"/>
+        </w:rPr>
+        <w:t>Add new Product Group</w:t>
+      </w:r>
+    </w:p>
+    <w:p>
+      <w:pPr>
+        <w:numPr>
+          <w:ilvl w:val="3"/>
+          <w:numId w:val="24"/>
+        </w:numPr>
+        <w:ind w:left="2038"/>
+        <w:textAlignment w:val="center"/>
+        <w:rPr>
+          <w:rFonts w:ascii="Calibri" w:eastAsia="Times New Roman" w:hAnsi="Calibri" w:cs="Calibri"/>
+          <w:lang w:val="en-GB" w:eastAsia="en-GB"/>
+        </w:rPr>
+      </w:pPr>
+      <w:r>
+        <w:rPr>
+          <w:rFonts w:ascii="Calibri" w:eastAsia="Times New Roman" w:hAnsi="Calibri" w:cs="Calibri"/>
+          <w:lang w:val="en-GB" w:eastAsia="en-GB"/>
+        </w:rPr>
+        <w:t xml:space="preserve">Suspend product </w:t>
+      </w:r>
+    </w:p>
+    <w:p>
+      <w:pPr>
+        <w:numPr>
+          <w:ilvl w:val="3"/>
+          <w:numId w:val="24"/>
+        </w:numPr>
+        <w:ind w:left="2038"/>
+        <w:textAlignment w:val="center"/>
+        <w:rPr>
+          <w:rFonts w:ascii="Calibri" w:eastAsia="Times New Roman" w:hAnsi="Calibri" w:cs="Calibri"/>
+          <w:lang w:val="en-GB" w:eastAsia="en-GB"/>
+        </w:rPr>
+      </w:pPr>
+      <w:r>
+        <w:rPr>
+          <w:rFonts w:ascii="Calibri" w:eastAsia="Times New Roman" w:hAnsi="Calibri" w:cs="Calibri"/>
+          <w:lang w:val="en-GB" w:eastAsia="en-GB"/>
+        </w:rPr>
+        <w:t>Suspend Product Group</w:t>
+      </w:r>
+    </w:p>
+    <w:p>
+      <w:pPr>
+        <w:numPr>
+          <w:ilvl w:val="2"/>
+          <w:numId w:val="24"/>
+        </w:numPr>
+        <w:ind w:left="1498"/>
+        <w:textAlignment w:val="center"/>
+        <w:rPr>
+          <w:rFonts w:ascii="Calibri" w:eastAsia="Times New Roman" w:hAnsi="Calibri" w:cs="Calibri"/>
+          <w:lang w:val="en-GB" w:eastAsia="en-GB"/>
+        </w:rPr>
+      </w:pPr>
+      <w:r>
+        <w:rPr>
+          <w:rFonts w:ascii="Calibri" w:eastAsia="Times New Roman" w:hAnsi="Calibri" w:cs="Calibri"/>
+          <w:lang w:val="en-GB" w:eastAsia="en-GB"/>
+        </w:rPr>
+        <w:t>Reports</w:t>
+      </w:r>
+    </w:p>
+    <w:p>
+      <w:pPr>
+        <w:numPr>
+          <w:ilvl w:val="3"/>
+          <w:numId w:val="24"/>
+        </w:numPr>
+        <w:ind w:left="2038"/>
+        <w:textAlignment w:val="center"/>
+        <w:rPr>
+          <w:rFonts w:ascii="Calibri" w:eastAsia="Times New Roman" w:hAnsi="Calibri" w:cs="Calibri"/>
+          <w:lang w:val="en-GB" w:eastAsia="en-GB"/>
+        </w:rPr>
+      </w:pPr>
+      <w:r>
+        <w:rPr>
+          <w:rFonts w:ascii="Calibri" w:eastAsia="Times New Roman" w:hAnsi="Calibri" w:cs="Calibri"/>
+          <w:lang w:val="en-GB" w:eastAsia="en-GB"/>
+        </w:rPr>
+        <w:t>Usage reports</w:t>
+      </w:r>
+    </w:p>
+    <w:p>
+      <w:pPr>
+        <w:ind w:left="2038"/>
+        <w:rPr>
+          <w:rFonts w:ascii="Calibri" w:eastAsia="Times New Roman" w:hAnsi="Calibri" w:cs="Calibri"/>
+          <w:lang w:val="en-GB" w:eastAsia="en-GB"/>
+        </w:rPr>
+      </w:pPr>
+      <w:r>
+        <w:rPr>
+          <w:rFonts w:ascii="Calibri" w:eastAsia="Times New Roman" w:hAnsi="Calibri" w:cs="Calibri"/>
+          <w:lang w:val="en-GB" w:eastAsia="en-GB"/>
+        </w:rPr>
+        <w:t> </w:t>
+      </w:r>
+    </w:p>
+    <w:p>
+      <w:pPr>
+        <w:numPr>
+          <w:ilvl w:val="1"/>
+          <w:numId w:val="24"/>
+        </w:numPr>
+        <w:ind w:left="958"/>
+        <w:textAlignment w:val="center"/>
+        <w:rPr>
+          <w:rFonts w:ascii="Calibri" w:eastAsia="Times New Roman" w:hAnsi="Calibri" w:cs="Calibri"/>
+          <w:b/>
+          <w:lang w:val="en-GB" w:eastAsia="en-GB"/>
+        </w:rPr>
+      </w:pPr>
+      <w:r>
+        <w:rPr>
+          <w:rFonts w:ascii="Calibri" w:eastAsia="Times New Roman" w:hAnsi="Calibri" w:cs="Calibri"/>
+          <w:b/>
+          <w:lang w:val="en-GB" w:eastAsia="en-GB"/>
+        </w:rPr>
+        <w:t>Clerical User Flow</w:t>
+      </w:r>
+    </w:p>
+    <w:p>
+      <w:pPr>
+        <w:numPr>
+          <w:ilvl w:val="2"/>
+          <w:numId w:val="24"/>
+        </w:numPr>
+        <w:ind w:left="1498"/>
+        <w:textAlignment w:val="center"/>
+        <w:rPr>
+          <w:rFonts w:ascii="Calibri" w:eastAsia="Times New Roman" w:hAnsi="Calibri" w:cs="Calibri"/>
+          <w:lang w:val="en-GB" w:eastAsia="en-GB"/>
+        </w:rPr>
+      </w:pPr>
+      <w:r>
+        <w:rPr>
+          <w:rFonts w:ascii="Calibri" w:eastAsia="Times New Roman" w:hAnsi="Calibri" w:cs="Calibri"/>
+          <w:lang w:val="en-GB" w:eastAsia="en-GB"/>
+        </w:rPr>
+        <w:t>Delivery Notes</w:t>
+      </w:r>
+    </w:p>
+    <w:p>
+      <w:pPr>
+        <w:numPr>
+          <w:ilvl w:val="3"/>
+          <w:numId w:val="24"/>
+        </w:numPr>
+        <w:ind w:left="2038"/>
+        <w:textAlignment w:val="center"/>
+        <w:rPr>
+          <w:rFonts w:ascii="Calibri" w:eastAsia="Times New Roman" w:hAnsi="Calibri" w:cs="Calibri"/>
+          <w:lang w:val="en-GB" w:eastAsia="en-GB"/>
+        </w:rPr>
+      </w:pPr>
+      <w:r>
+        <w:rPr>
+          <w:rFonts w:ascii="Calibri" w:eastAsia="Times New Roman" w:hAnsi="Calibri" w:cs="Calibri"/>
+          <w:lang w:val="en-GB" w:eastAsia="en-GB"/>
+        </w:rPr>
+        <w:t>View all delivery notes</w:t>
+      </w:r>
+    </w:p>
+    <w:p>
+      <w:pPr>
+        <w:numPr>
+          <w:ilvl w:val="4"/>
+          <w:numId w:val="24"/>
+        </w:numPr>
+        <w:ind w:left="2578"/>
+        <w:textAlignment w:val="center"/>
+        <w:rPr>
+          <w:rFonts w:ascii="Calibri" w:eastAsia="Times New Roman" w:hAnsi="Calibri" w:cs="Calibri"/>
+          <w:lang w:val="en-GB" w:eastAsia="en-GB"/>
+        </w:rPr>
+      </w:pPr>
+      <w:r>
+        <w:rPr>
+          <w:rFonts w:ascii="Calibri" w:eastAsia="Times New Roman" w:hAnsi="Calibri" w:cs="Calibri"/>
+          <w:lang w:val="en-GB" w:eastAsia="en-GB"/>
+        </w:rPr>
+        <w:t>By Driver</w:t>
+      </w:r>
+    </w:p>
+    <w:p>
+      <w:pPr>
+        <w:numPr>
+          <w:ilvl w:val="4"/>
+          <w:numId w:val="24"/>
+        </w:numPr>
+        <w:ind w:left="2578"/>
+        <w:textAlignment w:val="center"/>
+        <w:rPr>
+          <w:rFonts w:ascii="Calibri" w:eastAsia="Times New Roman" w:hAnsi="Calibri" w:cs="Calibri"/>
+          <w:lang w:val="en-GB" w:eastAsia="en-GB"/>
+        </w:rPr>
+      </w:pPr>
+      <w:r>
+        <w:rPr>
+          <w:rFonts w:ascii="Calibri" w:eastAsia="Times New Roman" w:hAnsi="Calibri" w:cs="Calibri"/>
+          <w:lang w:val="en-GB" w:eastAsia="en-GB"/>
+        </w:rPr>
+        <w:t>By Shop</w:t>
+      </w:r>
+    </w:p>
+    <w:p>
+      <w:pPr>
+        <w:numPr>
+          <w:ilvl w:val="4"/>
+          <w:numId w:val="24"/>
+        </w:numPr>
+        <w:ind w:left="2578"/>
+        <w:textAlignment w:val="center"/>
+        <w:rPr>
+          <w:rFonts w:ascii="Calibri" w:eastAsia="Times New Roman" w:hAnsi="Calibri" w:cs="Calibri"/>
+          <w:lang w:val="en-GB" w:eastAsia="en-GB"/>
+        </w:rPr>
+      </w:pPr>
+      <w:r>
+        <w:rPr>
+          <w:rFonts w:ascii="Calibri" w:eastAsia="Times New Roman" w:hAnsi="Calibri" w:cs="Calibri"/>
+          <w:lang w:val="en-GB" w:eastAsia="en-GB"/>
+        </w:rPr>
+        <w:t>By Payment Status</w:t>
+      </w:r>
+    </w:p>
+    <w:p>
+      <w:pPr>
+        <w:numPr>
+          <w:ilvl w:val="4"/>
+          <w:numId w:val="24"/>
+        </w:numPr>
+        <w:ind w:left="2578"/>
+        <w:textAlignment w:val="center"/>
+        <w:rPr>
+          <w:rFonts w:ascii="Calibri" w:eastAsia="Times New Roman" w:hAnsi="Calibri" w:cs="Calibri"/>
+          <w:lang w:val="en-GB" w:eastAsia="en-GB"/>
+        </w:rPr>
+      </w:pPr>
+      <w:r>
+        <w:rPr>
+          <w:rFonts w:ascii="Calibri" w:eastAsia="Times New Roman" w:hAnsi="Calibri" w:cs="Calibri"/>
+          <w:lang w:val="en-GB" w:eastAsia="en-GB"/>
+        </w:rPr>
+        <w:t>By period</w:t>
+      </w:r>
+    </w:p>
+    <w:p>
+      <w:pPr>
+        <w:numPr>
+          <w:ilvl w:val="2"/>
+          <w:numId w:val="24"/>
+        </w:numPr>
+        <w:ind w:left="1498"/>
+        <w:textAlignment w:val="center"/>
+        <w:rPr>
+          <w:rFonts w:ascii="Calibri" w:eastAsia="Times New Roman" w:hAnsi="Calibri" w:cs="Calibri"/>
+          <w:lang w:val="en-GB" w:eastAsia="en-GB"/>
+        </w:rPr>
+      </w:pPr>
+      <w:r>
+        <w:rPr>
+          <w:rFonts w:ascii="Calibri" w:eastAsia="Times New Roman" w:hAnsi="Calibri" w:cs="Calibri"/>
+          <w:lang w:val="en-GB" w:eastAsia="en-GB"/>
+        </w:rPr>
+        <w:t>Customer Recommended Levels</w:t>
+      </w:r>
+    </w:p>
+    <w:p>
+      <w:pPr>
+        <w:numPr>
+          <w:ilvl w:val="3"/>
+          <w:numId w:val="24"/>
+        </w:numPr>
+        <w:ind w:left="2038"/>
+        <w:textAlignment w:val="center"/>
+        <w:rPr>
+          <w:rFonts w:ascii="Calibri" w:eastAsia="Times New Roman" w:hAnsi="Calibri" w:cs="Calibri"/>
+          <w:lang w:val="en-GB" w:eastAsia="en-GB"/>
+        </w:rPr>
+      </w:pPr>
+      <w:r>
+        <w:rPr>
+          <w:rFonts w:ascii="Calibri" w:eastAsia="Times New Roman" w:hAnsi="Calibri" w:cs="Calibri"/>
+          <w:lang w:val="en-GB" w:eastAsia="en-GB"/>
+        </w:rPr>
+        <w:t>Manage Customer Recommended levels</w:t>
+      </w:r>
+    </w:p>
+    <w:p>
+      <w:pPr>
+        <w:numPr>
+          <w:ilvl w:val="4"/>
+          <w:numId w:val="24"/>
+        </w:numPr>
+        <w:ind w:left="2578"/>
+        <w:textAlignment w:val="center"/>
+        <w:rPr>
+          <w:rFonts w:ascii="Calibri" w:eastAsia="Times New Roman" w:hAnsi="Calibri" w:cs="Calibri"/>
+          <w:lang w:val="en-GB" w:eastAsia="en-GB"/>
+        </w:rPr>
+      </w:pPr>
+      <w:r>
+        <w:rPr>
+          <w:rFonts w:ascii="Calibri" w:eastAsia="Times New Roman" w:hAnsi="Calibri" w:cs="Calibri"/>
+          <w:lang w:val="en-GB" w:eastAsia="en-GB"/>
+        </w:rPr>
+        <w:t>Define new Levels</w:t>
+      </w:r>
+    </w:p>
+    <w:p>
+      <w:pPr>
+        <w:numPr>
+          <w:ilvl w:val="4"/>
+          <w:numId w:val="24"/>
+        </w:numPr>
+        <w:ind w:left="2578"/>
+        <w:textAlignment w:val="center"/>
+        <w:rPr>
+          <w:rFonts w:ascii="Calibri" w:eastAsia="Times New Roman" w:hAnsi="Calibri" w:cs="Calibri"/>
+          <w:lang w:val="en-GB" w:eastAsia="en-GB"/>
+        </w:rPr>
+      </w:pPr>
+      <w:r>
+        <w:rPr>
+          <w:rFonts w:ascii="Calibri" w:eastAsia="Times New Roman" w:hAnsi="Calibri" w:cs="Calibri"/>
+          <w:lang w:val="en-GB" w:eastAsia="en-GB"/>
+        </w:rPr>
+        <w:t>Update existing levels</w:t>
+      </w:r>
+    </w:p>
+    <w:p>
+      <w:pPr>
+        <w:numPr>
+          <w:ilvl w:val="2"/>
+          <w:numId w:val="24"/>
+        </w:numPr>
+        <w:ind w:left="1498"/>
+        <w:textAlignment w:val="center"/>
+        <w:rPr>
+          <w:rFonts w:ascii="Calibri" w:eastAsia="Times New Roman" w:hAnsi="Calibri" w:cs="Calibri"/>
+          <w:lang w:val="en-GB" w:eastAsia="en-GB"/>
+        </w:rPr>
+      </w:pPr>
+      <w:r>
+        <w:rPr>
+          <w:rFonts w:ascii="Calibri" w:eastAsia="Times New Roman" w:hAnsi="Calibri" w:cs="Calibri"/>
+          <w:lang w:val="en-GB" w:eastAsia="en-GB"/>
+        </w:rPr>
+        <w:t>Internal Orders</w:t>
+      </w:r>
+    </w:p>
+    <w:p>
+      <w:pPr>
+        <w:numPr>
+          <w:ilvl w:val="3"/>
+          <w:numId w:val="24"/>
+        </w:numPr>
+        <w:ind w:left="2038"/>
+        <w:textAlignment w:val="center"/>
+        <w:rPr>
+          <w:rFonts w:ascii="Calibri" w:eastAsia="Times New Roman" w:hAnsi="Calibri" w:cs="Calibri"/>
+          <w:lang w:val="en-GB" w:eastAsia="en-GB"/>
+        </w:rPr>
+      </w:pPr>
+      <w:r>
+        <w:rPr>
+          <w:rFonts w:ascii="Calibri" w:eastAsia="Times New Roman" w:hAnsi="Calibri" w:cs="Calibri"/>
+          <w:lang w:val="en-GB" w:eastAsia="en-GB"/>
+        </w:rPr>
+        <w:t>Generate Warehouse dispatch orders</w:t>
+      </w:r>
+    </w:p>
+    <w:p>
+      <w:pPr>
+        <w:numPr>
+          <w:ilvl w:val="3"/>
+          <w:numId w:val="24"/>
+        </w:numPr>
+        <w:ind w:left="2038"/>
+        <w:textAlignment w:val="center"/>
+        <w:rPr>
+          <w:rFonts w:ascii="Calibri" w:eastAsia="Times New Roman" w:hAnsi="Calibri" w:cs="Calibri"/>
+          <w:lang w:val="en-GB" w:eastAsia="en-GB"/>
+        </w:rPr>
+      </w:pPr>
+      <w:r>
+        <w:rPr>
+          <w:rFonts w:ascii="Calibri" w:eastAsia="Times New Roman" w:hAnsi="Calibri" w:cs="Calibri"/>
+          <w:lang w:val="en-GB" w:eastAsia="en-GB"/>
+        </w:rPr>
+        <w:lastRenderedPageBreak/>
+        <w:t>View warehouse dispatch orders status'</w:t>
+      </w:r>
+    </w:p>
+    <w:p>
+      <w:pPr>
+        <w:numPr>
+          <w:ilvl w:val="2"/>
+          <w:numId w:val="24"/>
+        </w:numPr>
+        <w:ind w:left="1498"/>
+        <w:textAlignment w:val="center"/>
+        <w:rPr>
+          <w:rFonts w:ascii="Calibri" w:eastAsia="Times New Roman" w:hAnsi="Calibri" w:cs="Calibri"/>
+          <w:lang w:val="en-GB" w:eastAsia="en-GB"/>
+        </w:rPr>
+      </w:pPr>
+      <w:r>
+        <w:rPr>
+          <w:rFonts w:ascii="Calibri" w:eastAsia="Times New Roman" w:hAnsi="Calibri" w:cs="Calibri"/>
+          <w:lang w:val="en-GB" w:eastAsia="en-GB"/>
+        </w:rPr>
+        <w:t xml:space="preserve">Reports - output as CSV or </w:t>
+      </w:r>
+      <w:proofErr w:type="spellStart"/>
+      <w:r>
+        <w:rPr>
+          <w:rFonts w:ascii="Calibri" w:eastAsia="Times New Roman" w:hAnsi="Calibri" w:cs="Calibri"/>
+          <w:lang w:val="en-GB" w:eastAsia="en-GB"/>
+        </w:rPr>
+        <w:t>xls</w:t>
+      </w:r>
+      <w:proofErr w:type="spellEnd"/>
+      <w:r>
+        <w:rPr>
+          <w:rFonts w:ascii="Calibri" w:eastAsia="Times New Roman" w:hAnsi="Calibri" w:cs="Calibri"/>
+          <w:lang w:val="en-GB" w:eastAsia="en-GB"/>
+        </w:rPr>
+        <w:t xml:space="preserve"> document (PDF will cost a bit more).</w:t>
+      </w:r>
+    </w:p>
+    <w:p>
+      <w:pPr>
+        <w:numPr>
+          <w:ilvl w:val="3"/>
+          <w:numId w:val="24"/>
+        </w:numPr>
+        <w:ind w:left="2038"/>
+        <w:textAlignment w:val="center"/>
+        <w:rPr>
+          <w:rFonts w:ascii="Calibri" w:eastAsia="Times New Roman" w:hAnsi="Calibri" w:cs="Calibri"/>
+          <w:lang w:val="en-GB" w:eastAsia="en-GB"/>
+        </w:rPr>
+      </w:pPr>
+      <w:r>
+        <w:rPr>
+          <w:rFonts w:ascii="Calibri" w:eastAsia="Times New Roman" w:hAnsi="Calibri" w:cs="Calibri"/>
+          <w:lang w:val="en-GB" w:eastAsia="en-GB"/>
+        </w:rPr>
+        <w:t>Transactions</w:t>
+      </w:r>
+    </w:p>
+    <w:p>
+      <w:pPr>
+        <w:numPr>
+          <w:ilvl w:val="4"/>
+          <w:numId w:val="24"/>
+        </w:numPr>
+        <w:ind w:left="2578"/>
+        <w:textAlignment w:val="center"/>
+        <w:rPr>
+          <w:rFonts w:ascii="Calibri" w:eastAsia="Times New Roman" w:hAnsi="Calibri" w:cs="Calibri"/>
+          <w:lang w:val="en-GB" w:eastAsia="en-GB"/>
+        </w:rPr>
+      </w:pPr>
+      <w:r>
+        <w:rPr>
+          <w:rFonts w:ascii="Calibri" w:eastAsia="Times New Roman" w:hAnsi="Calibri" w:cs="Calibri"/>
+          <w:lang w:val="en-GB" w:eastAsia="en-GB"/>
+        </w:rPr>
+        <w:t>By customer</w:t>
+      </w:r>
+    </w:p>
+    <w:p>
+      <w:pPr>
+        <w:numPr>
+          <w:ilvl w:val="4"/>
+          <w:numId w:val="24"/>
+        </w:numPr>
+        <w:ind w:left="2578"/>
+        <w:textAlignment w:val="center"/>
+        <w:rPr>
+          <w:rFonts w:ascii="Calibri" w:eastAsia="Times New Roman" w:hAnsi="Calibri" w:cs="Calibri"/>
+          <w:lang w:val="en-GB" w:eastAsia="en-GB"/>
+        </w:rPr>
+      </w:pPr>
+      <w:r>
+        <w:rPr>
+          <w:rFonts w:ascii="Calibri" w:eastAsia="Times New Roman" w:hAnsi="Calibri" w:cs="Calibri"/>
+          <w:lang w:val="en-GB" w:eastAsia="en-GB"/>
+        </w:rPr>
+        <w:t>By Driver</w:t>
+      </w:r>
+    </w:p>
+    <w:p>
+      <w:pPr>
+        <w:numPr>
+          <w:ilvl w:val="3"/>
+          <w:numId w:val="24"/>
+        </w:numPr>
+        <w:ind w:left="2038"/>
+        <w:textAlignment w:val="center"/>
+        <w:rPr>
+          <w:rFonts w:ascii="Calibri" w:eastAsia="Times New Roman" w:hAnsi="Calibri" w:cs="Calibri"/>
+          <w:lang w:val="en-GB" w:eastAsia="en-GB"/>
+        </w:rPr>
+      </w:pPr>
+      <w:r>
+        <w:rPr>
+          <w:rFonts w:ascii="Calibri" w:eastAsia="Times New Roman" w:hAnsi="Calibri" w:cs="Calibri"/>
+          <w:lang w:val="en-GB" w:eastAsia="en-GB"/>
+        </w:rPr>
+        <w:t>Invoices</w:t>
+      </w:r>
+    </w:p>
+    <w:p>
+      <w:pPr>
+        <w:numPr>
+          <w:ilvl w:val="4"/>
+          <w:numId w:val="24"/>
+        </w:numPr>
+        <w:ind w:left="2578"/>
+        <w:textAlignment w:val="center"/>
+        <w:rPr>
+          <w:rFonts w:ascii="Calibri" w:eastAsia="Times New Roman" w:hAnsi="Calibri" w:cs="Calibri"/>
+          <w:lang w:val="en-GB" w:eastAsia="en-GB"/>
+        </w:rPr>
+      </w:pPr>
+      <w:r>
+        <w:rPr>
+          <w:rFonts w:ascii="Calibri" w:eastAsia="Times New Roman" w:hAnsi="Calibri" w:cs="Calibri"/>
+          <w:lang w:val="en-GB" w:eastAsia="en-GB"/>
+        </w:rPr>
+        <w:t xml:space="preserve">By Customer </w:t>
+      </w:r>
+    </w:p>
+    <w:p>
+      <w:pPr>
+        <w:numPr>
+          <w:ilvl w:val="4"/>
+          <w:numId w:val="24"/>
+        </w:numPr>
+        <w:ind w:left="2578"/>
+        <w:textAlignment w:val="center"/>
+        <w:rPr>
+          <w:rFonts w:ascii="Calibri" w:eastAsia="Times New Roman" w:hAnsi="Calibri" w:cs="Calibri"/>
+          <w:lang w:val="en-GB" w:eastAsia="en-GB"/>
+        </w:rPr>
+      </w:pPr>
+      <w:r>
+        <w:rPr>
+          <w:rFonts w:ascii="Calibri" w:eastAsia="Times New Roman" w:hAnsi="Calibri" w:cs="Calibri"/>
+          <w:lang w:val="en-GB" w:eastAsia="en-GB"/>
+        </w:rPr>
+        <w:t>By Driver</w:t>
+      </w:r>
+    </w:p>
+    <w:p>
+      <w:pPr>
+        <w:numPr>
+          <w:ilvl w:val="3"/>
+          <w:numId w:val="24"/>
+        </w:numPr>
+        <w:ind w:left="2038"/>
+        <w:textAlignment w:val="center"/>
+        <w:rPr>
+          <w:rFonts w:ascii="Calibri" w:eastAsia="Times New Roman" w:hAnsi="Calibri" w:cs="Calibri"/>
+          <w:lang w:val="en-GB" w:eastAsia="en-GB"/>
+        </w:rPr>
+      </w:pPr>
+      <w:r>
+        <w:rPr>
+          <w:rFonts w:ascii="Calibri" w:eastAsia="Times New Roman" w:hAnsi="Calibri" w:cs="Calibri"/>
+          <w:lang w:val="en-GB" w:eastAsia="en-GB"/>
+        </w:rPr>
+        <w:t> </w:t>
+      </w:r>
+    </w:p>
+    <w:p>
+      <w:pPr>
+        <w:ind w:left="2038"/>
+        <w:rPr>
+          <w:rFonts w:ascii="Calibri" w:eastAsia="Times New Roman" w:hAnsi="Calibri" w:cs="Calibri"/>
+          <w:lang w:val="en-GB" w:eastAsia="en-GB"/>
+        </w:rPr>
+      </w:pPr>
+      <w:r>
+        <w:rPr>
+          <w:rFonts w:ascii="Calibri" w:eastAsia="Times New Roman" w:hAnsi="Calibri" w:cs="Calibri"/>
+          <w:lang w:val="en-GB" w:eastAsia="en-GB"/>
+        </w:rPr>
+        <w:t> </w:t>
+      </w:r>
+    </w:p>
+    <w:p>
+      <w:pPr>
+        <w:numPr>
+          <w:ilvl w:val="1"/>
+          <w:numId w:val="25"/>
+        </w:numPr>
+        <w:ind w:left="1498"/>
+        <w:textAlignment w:val="center"/>
+        <w:rPr>
+          <w:rFonts w:ascii="Calibri" w:eastAsia="Times New Roman" w:hAnsi="Calibri" w:cs="Calibri"/>
+          <w:lang w:val="en-GB" w:eastAsia="en-GB"/>
+        </w:rPr>
+      </w:pPr>
+      <w:r>
+        <w:rPr>
+          <w:rFonts w:ascii="Calibri" w:eastAsia="Times New Roman" w:hAnsi="Calibri" w:cs="Calibri"/>
+          <w:lang w:val="en-GB" w:eastAsia="en-GB"/>
+        </w:rPr>
+        <w:t>Deliver Notes</w:t>
+      </w:r>
+    </w:p>
+    <w:p>
+      <w:pPr>
+        <w:numPr>
+          <w:ilvl w:val="2"/>
+          <w:numId w:val="26"/>
+        </w:numPr>
+        <w:ind w:left="2038"/>
+        <w:textAlignment w:val="center"/>
+        <w:rPr>
+          <w:rFonts w:ascii="Calibri" w:eastAsia="Times New Roman" w:hAnsi="Calibri" w:cs="Calibri"/>
+          <w:lang w:val="en-GB" w:eastAsia="en-GB"/>
+        </w:rPr>
+      </w:pPr>
+      <w:r>
+        <w:rPr>
+          <w:rFonts w:ascii="Calibri" w:eastAsia="Times New Roman" w:hAnsi="Calibri" w:cs="Calibri"/>
+          <w:lang w:val="en-GB" w:eastAsia="en-GB"/>
+        </w:rPr>
+        <w:t>View Delivery Notes</w:t>
+      </w:r>
+    </w:p>
+    <w:p>
+      <w:pPr>
+        <w:numPr>
+          <w:ilvl w:val="3"/>
+          <w:numId w:val="27"/>
+        </w:numPr>
+        <w:ind w:left="2578"/>
+        <w:textAlignment w:val="center"/>
+        <w:rPr>
+          <w:rFonts w:ascii="Calibri" w:eastAsia="Times New Roman" w:hAnsi="Calibri" w:cs="Calibri"/>
+          <w:lang w:val="en-GB" w:eastAsia="en-GB"/>
+        </w:rPr>
+      </w:pPr>
+      <w:r>
+        <w:rPr>
+          <w:rFonts w:ascii="Calibri" w:eastAsia="Times New Roman" w:hAnsi="Calibri" w:cs="Calibri"/>
+          <w:lang w:val="en-GB" w:eastAsia="en-GB"/>
+        </w:rPr>
+        <w:t>By Customer</w:t>
+      </w:r>
+    </w:p>
+    <w:p>
+      <w:pPr>
+        <w:numPr>
+          <w:ilvl w:val="3"/>
+          <w:numId w:val="27"/>
+        </w:numPr>
+        <w:ind w:left="2578"/>
+        <w:textAlignment w:val="center"/>
+        <w:rPr>
+          <w:rFonts w:ascii="Calibri" w:eastAsia="Times New Roman" w:hAnsi="Calibri" w:cs="Calibri"/>
+          <w:lang w:val="en-GB" w:eastAsia="en-GB"/>
+        </w:rPr>
+      </w:pPr>
+      <w:r>
+        <w:rPr>
+          <w:rFonts w:ascii="Calibri" w:eastAsia="Times New Roman" w:hAnsi="Calibri" w:cs="Calibri"/>
+          <w:lang w:val="en-GB" w:eastAsia="en-GB"/>
+        </w:rPr>
+        <w:t>By Driver</w:t>
+      </w:r>
+    </w:p>
+    <w:p>
+      <w:pPr>
+        <w:numPr>
+          <w:ilvl w:val="3"/>
+          <w:numId w:val="27"/>
+        </w:numPr>
+        <w:ind w:left="2578"/>
+        <w:textAlignment w:val="center"/>
+        <w:rPr>
+          <w:rFonts w:ascii="Calibri" w:eastAsia="Times New Roman" w:hAnsi="Calibri" w:cs="Calibri"/>
+          <w:lang w:val="en-GB" w:eastAsia="en-GB"/>
+        </w:rPr>
+      </w:pPr>
+      <w:r>
+        <w:rPr>
+          <w:rFonts w:ascii="Calibri" w:eastAsia="Times New Roman" w:hAnsi="Calibri" w:cs="Calibri"/>
+          <w:lang w:val="en-GB" w:eastAsia="en-GB"/>
+        </w:rPr>
+        <w:t>For Time period</w:t>
+      </w:r>
+    </w:p>
+    <w:p>
+      <w:pPr>
+        <w:numPr>
+          <w:ilvl w:val="1"/>
+          <w:numId w:val="27"/>
+        </w:numPr>
+        <w:ind w:left="1498"/>
+        <w:textAlignment w:val="center"/>
+        <w:rPr>
+          <w:rFonts w:ascii="Calibri" w:eastAsia="Times New Roman" w:hAnsi="Calibri" w:cs="Calibri"/>
+          <w:lang w:val="en-GB" w:eastAsia="en-GB"/>
+        </w:rPr>
+      </w:pPr>
+      <w:r>
+        <w:rPr>
+          <w:rFonts w:ascii="Calibri" w:eastAsia="Times New Roman" w:hAnsi="Calibri" w:cs="Calibri"/>
+          <w:lang w:val="en-GB" w:eastAsia="en-GB"/>
+        </w:rPr>
+        <w:t>Invoicing</w:t>
+      </w:r>
+    </w:p>
+    <w:p>
+      <w:pPr>
+        <w:numPr>
+          <w:ilvl w:val="2"/>
+          <w:numId w:val="27"/>
+        </w:numPr>
+        <w:ind w:left="2038"/>
+        <w:textAlignment w:val="center"/>
+        <w:rPr>
+          <w:rFonts w:ascii="Calibri" w:eastAsia="Times New Roman" w:hAnsi="Calibri" w:cs="Calibri"/>
+          <w:lang w:val="en-GB" w:eastAsia="en-GB"/>
+        </w:rPr>
+      </w:pPr>
+      <w:r>
+        <w:rPr>
+          <w:rFonts w:ascii="Calibri" w:eastAsia="Times New Roman" w:hAnsi="Calibri" w:cs="Calibri"/>
+          <w:lang w:val="en-GB" w:eastAsia="en-GB"/>
+        </w:rPr>
+        <w:t>View Invoices</w:t>
+      </w:r>
+    </w:p>
+    <w:p>
+      <w:pPr>
+        <w:numPr>
+          <w:ilvl w:val="3"/>
+          <w:numId w:val="27"/>
+        </w:numPr>
+        <w:ind w:left="2578"/>
+        <w:textAlignment w:val="center"/>
+        <w:rPr>
+          <w:rFonts w:ascii="Calibri" w:eastAsia="Times New Roman" w:hAnsi="Calibri" w:cs="Calibri"/>
+          <w:lang w:val="en-GB" w:eastAsia="en-GB"/>
+        </w:rPr>
+      </w:pPr>
+      <w:r>
+        <w:rPr>
+          <w:rFonts w:ascii="Calibri" w:eastAsia="Times New Roman" w:hAnsi="Calibri" w:cs="Calibri"/>
+          <w:lang w:val="en-GB" w:eastAsia="en-GB"/>
+        </w:rPr>
+        <w:t>By Customer</w:t>
+      </w:r>
+    </w:p>
+    <w:p>
+      <w:pPr>
+        <w:numPr>
+          <w:ilvl w:val="3"/>
+          <w:numId w:val="27"/>
+        </w:numPr>
+        <w:ind w:left="2578"/>
+        <w:textAlignment w:val="center"/>
+        <w:rPr>
+          <w:rFonts w:ascii="Calibri" w:eastAsia="Times New Roman" w:hAnsi="Calibri" w:cs="Calibri"/>
+          <w:lang w:val="en-GB" w:eastAsia="en-GB"/>
+        </w:rPr>
+      </w:pPr>
+      <w:r>
+        <w:rPr>
+          <w:rFonts w:ascii="Calibri" w:eastAsia="Times New Roman" w:hAnsi="Calibri" w:cs="Calibri"/>
+          <w:lang w:val="en-GB" w:eastAsia="en-GB"/>
+        </w:rPr>
+        <w:t>By Driver</w:t>
+      </w:r>
+    </w:p>
+    <w:p>
+      <w:pPr>
+        <w:numPr>
+          <w:ilvl w:val="3"/>
+          <w:numId w:val="27"/>
+        </w:numPr>
+        <w:ind w:left="2578"/>
+        <w:textAlignment w:val="center"/>
+        <w:rPr>
+          <w:rFonts w:ascii="Calibri" w:eastAsia="Times New Roman" w:hAnsi="Calibri" w:cs="Calibri"/>
+          <w:lang w:val="en-GB" w:eastAsia="en-GB"/>
+        </w:rPr>
+      </w:pPr>
+      <w:r>
+        <w:rPr>
+          <w:rFonts w:ascii="Calibri" w:eastAsia="Times New Roman" w:hAnsi="Calibri" w:cs="Calibri"/>
+          <w:lang w:val="en-GB" w:eastAsia="en-GB"/>
+        </w:rPr>
+        <w:t>For Time period</w:t>
+      </w:r>
+    </w:p>
+    <w:p>
+      <w:pPr>
+        <w:ind w:left="1498"/>
+        <w:rPr>
+          <w:rFonts w:ascii="Calibri" w:eastAsia="Times New Roman" w:hAnsi="Calibri" w:cs="Calibri"/>
+          <w:lang w:val="en-GB" w:eastAsia="en-GB"/>
+        </w:rPr>
+      </w:pPr>
+      <w:r>
+        <w:rPr>
+          <w:rFonts w:ascii="Calibri" w:eastAsia="Times New Roman" w:hAnsi="Calibri" w:cs="Calibri"/>
+          <w:lang w:val="en-GB" w:eastAsia="en-GB"/>
+        </w:rPr>
+        <w:t> </w:t>
+      </w:r>
+    </w:p>
+    <w:p>
+      <w:pPr>
+        <w:numPr>
+          <w:ilvl w:val="1"/>
+          <w:numId w:val="27"/>
+        </w:numPr>
+        <w:ind w:left="1498"/>
+        <w:textAlignment w:val="center"/>
+        <w:rPr>
+          <w:rFonts w:ascii="Calibri" w:eastAsia="Times New Roman" w:hAnsi="Calibri" w:cs="Calibri"/>
+          <w:lang w:val="en-GB" w:eastAsia="en-GB"/>
+        </w:rPr>
+      </w:pPr>
+      <w:r>
+        <w:rPr>
+          <w:rFonts w:ascii="Calibri" w:eastAsia="Times New Roman" w:hAnsi="Calibri" w:cs="Calibri"/>
+          <w:lang w:val="en-GB" w:eastAsia="en-GB"/>
+        </w:rPr>
+        <w:t>CRM</w:t>
+      </w:r>
+    </w:p>
+    <w:p>
+      <w:pPr>
+        <w:numPr>
+          <w:ilvl w:val="2"/>
+          <w:numId w:val="27"/>
+        </w:numPr>
+        <w:ind w:left="2038"/>
+        <w:textAlignment w:val="center"/>
+        <w:rPr>
+          <w:rFonts w:ascii="Calibri" w:eastAsia="Times New Roman" w:hAnsi="Calibri" w:cs="Calibri"/>
+          <w:lang w:val="en-GB" w:eastAsia="en-GB"/>
+        </w:rPr>
+      </w:pPr>
+      <w:r>
+        <w:rPr>
+          <w:rFonts w:ascii="Calibri" w:eastAsia="Times New Roman" w:hAnsi="Calibri" w:cs="Calibri"/>
+          <w:lang w:val="en-GB" w:eastAsia="en-GB"/>
+        </w:rPr>
+        <w:t>Notes</w:t>
+      </w:r>
+    </w:p>
+    <w:p>
+      <w:pPr>
+        <w:numPr>
+          <w:ilvl w:val="3"/>
+          <w:numId w:val="27"/>
+        </w:numPr>
+        <w:ind w:left="2578"/>
+        <w:textAlignment w:val="center"/>
+        <w:rPr>
+          <w:rFonts w:ascii="Calibri" w:eastAsia="Times New Roman" w:hAnsi="Calibri" w:cs="Calibri"/>
+          <w:lang w:val="en-GB" w:eastAsia="en-GB"/>
+        </w:rPr>
+      </w:pPr>
+      <w:r>
+        <w:rPr>
+          <w:rFonts w:ascii="Calibri" w:eastAsia="Times New Roman" w:hAnsi="Calibri" w:cs="Calibri"/>
+          <w:lang w:val="en-GB" w:eastAsia="en-GB"/>
+        </w:rPr>
+        <w:t>By Customer</w:t>
+      </w:r>
+    </w:p>
+    <w:p>
+      <w:pPr>
+        <w:numPr>
+          <w:ilvl w:val="3"/>
+          <w:numId w:val="27"/>
+        </w:numPr>
+        <w:ind w:left="2578"/>
+        <w:textAlignment w:val="center"/>
+        <w:rPr>
+          <w:rFonts w:ascii="Calibri" w:eastAsia="Times New Roman" w:hAnsi="Calibri" w:cs="Calibri"/>
+          <w:lang w:val="en-GB" w:eastAsia="en-GB"/>
+        </w:rPr>
+      </w:pPr>
+      <w:r>
+        <w:rPr>
+          <w:rFonts w:ascii="Calibri" w:eastAsia="Times New Roman" w:hAnsi="Calibri" w:cs="Calibri"/>
+          <w:lang w:val="en-GB" w:eastAsia="en-GB"/>
+        </w:rPr>
+        <w:t>By Driver</w:t>
+      </w:r>
+    </w:p>
+    <w:p>
+      <w:pPr>
+        <w:numPr>
+          <w:ilvl w:val="3"/>
+          <w:numId w:val="27"/>
+        </w:numPr>
+        <w:ind w:left="2578"/>
+        <w:textAlignment w:val="center"/>
+        <w:rPr>
+          <w:rFonts w:ascii="Calibri" w:eastAsia="Times New Roman" w:hAnsi="Calibri" w:cs="Calibri"/>
+          <w:lang w:val="en-GB" w:eastAsia="en-GB"/>
+        </w:rPr>
+      </w:pPr>
+      <w:r>
+        <w:rPr>
+          <w:rFonts w:ascii="Calibri" w:eastAsia="Times New Roman" w:hAnsi="Calibri" w:cs="Calibri"/>
+          <w:lang w:val="en-GB" w:eastAsia="en-GB"/>
+        </w:rPr>
+        <w:t>Add new notes for Driver\Customer</w:t>
+      </w:r>
+    </w:p>
+    <w:p>
+      <w:pPr>
+        <w:numPr>
+          <w:ilvl w:val="1"/>
+          <w:numId w:val="27"/>
+        </w:numPr>
+        <w:ind w:left="1498"/>
+        <w:textAlignment w:val="center"/>
+        <w:rPr>
+          <w:rFonts w:ascii="Calibri" w:eastAsia="Times New Roman" w:hAnsi="Calibri" w:cs="Calibri"/>
+          <w:lang w:val="en-GB" w:eastAsia="en-GB"/>
+        </w:rPr>
+      </w:pPr>
+      <w:r>
+        <w:rPr>
+          <w:rFonts w:ascii="Calibri" w:eastAsia="Times New Roman" w:hAnsi="Calibri" w:cs="Calibri"/>
+          <w:lang w:val="en-GB" w:eastAsia="en-GB"/>
+        </w:rPr>
+        <w:t>Reports</w:t>
+      </w:r>
+    </w:p>
+    <w:p>
+      <w:pPr>
+        <w:numPr>
+          <w:ilvl w:val="2"/>
+          <w:numId w:val="27"/>
+        </w:numPr>
+        <w:ind w:left="2038"/>
+        <w:textAlignment w:val="center"/>
+        <w:rPr>
+          <w:rFonts w:ascii="Calibri" w:eastAsia="Times New Roman" w:hAnsi="Calibri" w:cs="Calibri"/>
+          <w:lang w:val="en-GB" w:eastAsia="en-GB"/>
+        </w:rPr>
+      </w:pPr>
+      <w:r>
+        <w:rPr>
+          <w:rFonts w:ascii="Calibri" w:eastAsia="Times New Roman" w:hAnsi="Calibri" w:cs="Calibri"/>
+          <w:lang w:val="en-GB" w:eastAsia="en-GB"/>
+        </w:rPr>
+        <w:t>Delivery Notes</w:t>
+      </w:r>
+    </w:p>
+    <w:p>
+      <w:pPr>
+        <w:numPr>
+          <w:ilvl w:val="2"/>
+          <w:numId w:val="27"/>
+        </w:numPr>
+        <w:ind w:left="2038"/>
+        <w:textAlignment w:val="center"/>
+        <w:rPr>
+          <w:rFonts w:ascii="Calibri" w:eastAsia="Times New Roman" w:hAnsi="Calibri" w:cs="Calibri"/>
+          <w:lang w:val="en-GB" w:eastAsia="en-GB"/>
+        </w:rPr>
+      </w:pPr>
+      <w:r>
+        <w:rPr>
+          <w:rFonts w:ascii="Calibri" w:eastAsia="Times New Roman" w:hAnsi="Calibri" w:cs="Calibri"/>
+          <w:lang w:val="en-GB" w:eastAsia="en-GB"/>
+        </w:rPr>
+        <w:t>Orders</w:t>
+      </w:r>
+    </w:p>
+    <w:p>
+      <w:pPr>
+        <w:numPr>
+          <w:ilvl w:val="2"/>
+          <w:numId w:val="27"/>
+        </w:numPr>
+        <w:ind w:left="2038"/>
+        <w:textAlignment w:val="center"/>
+        <w:rPr>
+          <w:rFonts w:ascii="Calibri" w:eastAsia="Times New Roman" w:hAnsi="Calibri" w:cs="Calibri"/>
+          <w:lang w:val="en-GB" w:eastAsia="en-GB"/>
+        </w:rPr>
+      </w:pPr>
+      <w:r>
+        <w:rPr>
+          <w:rFonts w:ascii="Calibri" w:eastAsia="Times New Roman" w:hAnsi="Calibri" w:cs="Calibri"/>
+          <w:lang w:val="en-GB" w:eastAsia="en-GB"/>
+        </w:rPr>
+        <w:t>Invoices</w:t>
+      </w:r>
+    </w:p>
+    <w:p>
+      <w:pPr>
+        <w:numPr>
+          <w:ilvl w:val="2"/>
+          <w:numId w:val="27"/>
+        </w:numPr>
+        <w:ind w:left="2038"/>
+        <w:textAlignment w:val="center"/>
+        <w:rPr>
+          <w:rFonts w:ascii="Calibri" w:eastAsia="Times New Roman" w:hAnsi="Calibri" w:cs="Calibri"/>
+          <w:lang w:val="en-GB" w:eastAsia="en-GB"/>
+        </w:rPr>
+      </w:pPr>
+      <w:r>
+        <w:rPr>
+          <w:rFonts w:ascii="Calibri" w:eastAsia="Times New Roman" w:hAnsi="Calibri" w:cs="Calibri"/>
+          <w:lang w:val="en-GB" w:eastAsia="en-GB"/>
+        </w:rPr>
+        <w:t>CRM (Notes)</w:t>
+      </w:r>
+    </w:p>
+    <w:p>
+      <w:pPr>
+        <w:pStyle w:val="Heading1"/>
+        <w:rPr>
+          <w:rFonts w:eastAsia="Times New Roman"/>
+          <w:lang w:val="en-GB" w:eastAsia="en-GB"/>
+        </w:rPr>
+      </w:pPr>
+      <w:r>
+        <w:rPr>
+          <w:rFonts w:eastAsia="Times New Roman"/>
+          <w:lang w:val="en-GB" w:eastAsia="en-GB"/>
+        </w:rPr>
+        <w:t>Delivery Windows Application</w:t>
+      </w:r>
+      <w:r>
+        <w:rPr>
+          <w:rFonts w:eastAsia="Times New Roman"/>
+          <w:lang w:val="en-GB" w:eastAsia="en-GB"/>
+        </w:rPr>
+        <w:t> </w:t>
+      </w:r>
+    </w:p>
+    <w:p>
+      <w:pPr>
+        <w:numPr>
+          <w:ilvl w:val="1"/>
+          <w:numId w:val="28"/>
+        </w:numPr>
+        <w:ind w:left="958"/>
+        <w:textAlignment w:val="center"/>
+        <w:rPr>
+          <w:rFonts w:ascii="Calibri" w:eastAsia="Times New Roman" w:hAnsi="Calibri" w:cs="Calibri"/>
+          <w:lang w:val="en-GB" w:eastAsia="en-GB"/>
+        </w:rPr>
+      </w:pPr>
+      <w:r>
+        <w:rPr>
+          <w:rFonts w:ascii="Calibri" w:eastAsia="Times New Roman" w:hAnsi="Calibri" w:cs="Calibri"/>
+          <w:lang w:val="en-GB" w:eastAsia="en-GB"/>
+        </w:rPr>
+        <w:t>Driver</w:t>
+      </w:r>
+      <w:r>
+        <w:rPr>
+          <w:rFonts w:ascii="Calibri" w:eastAsia="Times New Roman" w:hAnsi="Calibri" w:cs="Calibri"/>
+          <w:lang w:val="en-GB" w:eastAsia="en-GB"/>
+        </w:rPr>
+        <w:t xml:space="preserve"> Flow</w:t>
+      </w:r>
+    </w:p>
+    <w:p>
+      <w:pPr>
+        <w:numPr>
+          <w:ilvl w:val="2"/>
+          <w:numId w:val="29"/>
+        </w:numPr>
+        <w:ind w:left="1498"/>
+        <w:textAlignment w:val="center"/>
+        <w:rPr>
+          <w:rFonts w:ascii="Calibri" w:eastAsia="Times New Roman" w:hAnsi="Calibri" w:cs="Calibri"/>
+          <w:lang w:val="en-GB" w:eastAsia="en-GB"/>
+        </w:rPr>
+      </w:pPr>
+      <w:r>
+        <w:rPr>
+          <w:rFonts w:ascii="Calibri" w:eastAsia="Times New Roman" w:hAnsi="Calibri" w:cs="Calibri"/>
+          <w:lang w:val="en-GB" w:eastAsia="en-GB"/>
+        </w:rPr>
+        <w:t>Manage Stock</w:t>
+      </w:r>
+    </w:p>
+    <w:p>
+      <w:pPr>
+        <w:numPr>
+          <w:ilvl w:val="3"/>
+          <w:numId w:val="30"/>
+        </w:numPr>
+        <w:ind w:left="2038"/>
+        <w:textAlignment w:val="center"/>
+        <w:rPr>
+          <w:rFonts w:ascii="Calibri" w:eastAsia="Times New Roman" w:hAnsi="Calibri" w:cs="Calibri"/>
+          <w:lang w:val="en-GB" w:eastAsia="en-GB"/>
+        </w:rPr>
+      </w:pPr>
+      <w:r>
+        <w:rPr>
+          <w:rFonts w:ascii="Calibri" w:eastAsia="Times New Roman" w:hAnsi="Calibri" w:cs="Calibri"/>
+          <w:lang w:val="en-GB" w:eastAsia="en-GB"/>
+        </w:rPr>
+        <w:t>View Customer Recommended level</w:t>
+      </w:r>
+    </w:p>
+    <w:p>
+      <w:pPr>
+        <w:numPr>
+          <w:ilvl w:val="3"/>
+          <w:numId w:val="30"/>
+        </w:numPr>
+        <w:ind w:left="2038"/>
+        <w:textAlignment w:val="center"/>
+        <w:rPr>
+          <w:rFonts w:ascii="Calibri" w:eastAsia="Times New Roman" w:hAnsi="Calibri" w:cs="Calibri"/>
+          <w:lang w:val="en-GB" w:eastAsia="en-GB"/>
+        </w:rPr>
+      </w:pPr>
+      <w:r>
+        <w:rPr>
+          <w:rFonts w:ascii="Calibri" w:eastAsia="Times New Roman" w:hAnsi="Calibri" w:cs="Calibri"/>
+          <w:lang w:val="en-GB" w:eastAsia="en-GB"/>
+        </w:rPr>
+        <w:t xml:space="preserve">View Stock vs Delivery Schedule (Do I have all needed to satisfy Delivery </w:t>
+      </w:r>
+      <w:r>
+        <w:rPr>
+          <w:rFonts w:ascii="Calibri" w:eastAsia="Times New Roman" w:hAnsi="Calibri" w:cs="Calibri"/>
+          <w:lang w:val="en-GB" w:eastAsia="en-GB"/>
+        </w:rPr>
+        <w:t>Schedule</w:t>
+      </w:r>
+      <w:r>
+        <w:rPr>
+          <w:rFonts w:ascii="Calibri" w:eastAsia="Times New Roman" w:hAnsi="Calibri" w:cs="Calibri"/>
+          <w:lang w:val="en-GB" w:eastAsia="en-GB"/>
+        </w:rPr>
+        <w:t>?</w:t>
+      </w:r>
+      <w:r>
+        <w:rPr>
+          <w:rFonts w:ascii="Calibri" w:eastAsia="Times New Roman" w:hAnsi="Calibri" w:cs="Calibri"/>
+          <w:lang w:val="en-GB" w:eastAsia="en-GB"/>
+        </w:rPr>
+        <w:t>)</w:t>
+      </w:r>
+    </w:p>
+    <w:p>
+      <w:pPr>
+        <w:numPr>
+          <w:ilvl w:val="2"/>
+          <w:numId w:val="30"/>
+        </w:numPr>
+        <w:ind w:left="1498"/>
+        <w:textAlignment w:val="center"/>
+        <w:rPr>
+          <w:rFonts w:ascii="Calibri" w:eastAsia="Times New Roman" w:hAnsi="Calibri" w:cs="Calibri"/>
+          <w:lang w:val="en-GB" w:eastAsia="en-GB"/>
+        </w:rPr>
+      </w:pPr>
+      <w:r>
+        <w:rPr>
+          <w:rFonts w:ascii="Calibri" w:eastAsia="Times New Roman" w:hAnsi="Calibri" w:cs="Calibri"/>
+          <w:lang w:val="en-GB" w:eastAsia="en-GB"/>
+        </w:rPr>
+        <w:t>Deliver Schedule</w:t>
+      </w:r>
+    </w:p>
+    <w:p>
+      <w:pPr>
+        <w:numPr>
+          <w:ilvl w:val="3"/>
+          <w:numId w:val="30"/>
+        </w:numPr>
+        <w:ind w:left="2038"/>
+        <w:textAlignment w:val="center"/>
+        <w:rPr>
+          <w:rFonts w:ascii="Calibri" w:eastAsia="Times New Roman" w:hAnsi="Calibri" w:cs="Calibri"/>
+          <w:lang w:val="en-GB" w:eastAsia="en-GB"/>
+        </w:rPr>
+      </w:pPr>
+      <w:r>
+        <w:rPr>
+          <w:rFonts w:ascii="Calibri" w:eastAsia="Times New Roman" w:hAnsi="Calibri" w:cs="Calibri"/>
+          <w:lang w:val="en-GB" w:eastAsia="en-GB"/>
+        </w:rPr>
+        <w:t>View Schedule</w:t>
+      </w:r>
+    </w:p>
+    <w:p>
+      <w:pPr>
+        <w:numPr>
+          <w:ilvl w:val="4"/>
+          <w:numId w:val="30"/>
+        </w:numPr>
+        <w:ind w:left="2578"/>
+        <w:textAlignment w:val="center"/>
+        <w:rPr>
+          <w:rFonts w:ascii="Calibri" w:eastAsia="Times New Roman" w:hAnsi="Calibri" w:cs="Calibri"/>
+          <w:lang w:val="en-GB" w:eastAsia="en-GB"/>
+        </w:rPr>
+      </w:pPr>
+      <w:r>
+        <w:rPr>
+          <w:rFonts w:ascii="Calibri" w:eastAsia="Times New Roman" w:hAnsi="Calibri" w:cs="Calibri"/>
+          <w:lang w:val="en-GB" w:eastAsia="en-GB"/>
+        </w:rPr>
+        <w:t>For Date (Current Day)</w:t>
+      </w:r>
+    </w:p>
+    <w:p>
+      <w:pPr>
+        <w:numPr>
+          <w:ilvl w:val="4"/>
+          <w:numId w:val="30"/>
+        </w:numPr>
+        <w:ind w:left="2578"/>
+        <w:textAlignment w:val="center"/>
+        <w:rPr>
+          <w:rFonts w:ascii="Calibri" w:eastAsia="Times New Roman" w:hAnsi="Calibri" w:cs="Calibri"/>
+          <w:lang w:val="en-GB" w:eastAsia="en-GB"/>
+        </w:rPr>
+      </w:pPr>
+      <w:r>
+        <w:rPr>
+          <w:rFonts w:ascii="Calibri" w:eastAsia="Times New Roman" w:hAnsi="Calibri" w:cs="Calibri"/>
+          <w:lang w:val="en-GB" w:eastAsia="en-GB"/>
+        </w:rPr>
+        <w:t>For Period (Week)</w:t>
+      </w:r>
+    </w:p>
+    <w:p>
+      <w:pPr>
+        <w:ind w:left="2578"/>
+        <w:rPr>
+          <w:rFonts w:ascii="Calibri" w:eastAsia="Times New Roman" w:hAnsi="Calibri" w:cs="Calibri"/>
+          <w:lang w:val="en-GB" w:eastAsia="en-GB"/>
+        </w:rPr>
+      </w:pPr>
+      <w:r>
+        <w:rPr>
+          <w:rFonts w:ascii="Calibri" w:eastAsia="Times New Roman" w:hAnsi="Calibri" w:cs="Calibri"/>
+          <w:lang w:val="en-GB" w:eastAsia="en-GB"/>
+        </w:rPr>
+        <w:t> </w:t>
+      </w:r>
+    </w:p>
+    <w:p>
+      <w:pPr>
+        <w:numPr>
+          <w:ilvl w:val="1"/>
+          <w:numId w:val="30"/>
+        </w:numPr>
+        <w:ind w:left="2038"/>
+        <w:textAlignment w:val="center"/>
+        <w:rPr>
+          <w:rFonts w:ascii="Calibri" w:eastAsia="Times New Roman" w:hAnsi="Calibri" w:cs="Calibri"/>
+          <w:lang w:val="en-GB" w:eastAsia="en-GB"/>
+        </w:rPr>
+      </w:pPr>
+      <w:r>
+        <w:rPr>
+          <w:rFonts w:ascii="Calibri" w:eastAsia="Times New Roman" w:hAnsi="Calibri" w:cs="Calibri"/>
+          <w:lang w:val="en-GB" w:eastAsia="en-GB"/>
+        </w:rPr>
+        <w:t>Manage (i.e. Order preference of delivery)</w:t>
+      </w:r>
+    </w:p>
+    <w:p>
+      <w:pPr>
+        <w:numPr>
+          <w:ilvl w:val="1"/>
+          <w:numId w:val="31"/>
+        </w:numPr>
+        <w:ind w:left="1498"/>
+        <w:textAlignment w:val="center"/>
+        <w:rPr>
+          <w:rFonts w:ascii="Calibri" w:eastAsia="Times New Roman" w:hAnsi="Calibri" w:cs="Calibri"/>
+          <w:lang w:val="en-GB" w:eastAsia="en-GB"/>
+        </w:rPr>
+      </w:pPr>
+      <w:r>
+        <w:rPr>
+          <w:rFonts w:ascii="Calibri" w:eastAsia="Times New Roman" w:hAnsi="Calibri" w:cs="Calibri"/>
+          <w:lang w:val="en-GB" w:eastAsia="en-GB"/>
+        </w:rPr>
+        <w:t>Process Delivery</w:t>
+      </w:r>
+    </w:p>
+    <w:p>
+      <w:pPr>
+        <w:numPr>
+          <w:ilvl w:val="2"/>
+          <w:numId w:val="32"/>
+        </w:numPr>
+        <w:ind w:left="2038"/>
+        <w:textAlignment w:val="center"/>
+        <w:rPr>
+          <w:rFonts w:ascii="Calibri" w:eastAsia="Times New Roman" w:hAnsi="Calibri" w:cs="Calibri"/>
+          <w:lang w:val="en-GB" w:eastAsia="en-GB"/>
+        </w:rPr>
+      </w:pPr>
+      <w:r>
+        <w:rPr>
+          <w:rFonts w:ascii="Calibri" w:eastAsia="Times New Roman" w:hAnsi="Calibri" w:cs="Calibri"/>
+          <w:lang w:val="en-GB" w:eastAsia="en-GB"/>
+        </w:rPr>
+        <w:t>individual Delivery Schedule</w:t>
+      </w:r>
+    </w:p>
+    <w:p>
+      <w:pPr>
+        <w:numPr>
+          <w:ilvl w:val="2"/>
+          <w:numId w:val="32"/>
+        </w:numPr>
+        <w:ind w:left="2038"/>
+        <w:textAlignment w:val="center"/>
+        <w:rPr>
+          <w:rFonts w:ascii="Calibri" w:eastAsia="Times New Roman" w:hAnsi="Calibri" w:cs="Calibri"/>
+          <w:lang w:val="en-GB" w:eastAsia="en-GB"/>
+        </w:rPr>
+      </w:pPr>
+      <w:r>
+        <w:rPr>
+          <w:rFonts w:ascii="Calibri" w:eastAsia="Times New Roman" w:hAnsi="Calibri" w:cs="Calibri"/>
+          <w:lang w:val="en-GB" w:eastAsia="en-GB"/>
+        </w:rPr>
+        <w:t>Generate Delivery Note</w:t>
+      </w:r>
+    </w:p>
+    <w:p>
+      <w:pPr>
+        <w:numPr>
+          <w:ilvl w:val="2"/>
+          <w:numId w:val="32"/>
+        </w:numPr>
+        <w:ind w:left="2038"/>
+        <w:textAlignment w:val="center"/>
+        <w:rPr>
+          <w:rFonts w:ascii="Calibri" w:eastAsia="Times New Roman" w:hAnsi="Calibri" w:cs="Calibri"/>
+          <w:lang w:val="en-GB" w:eastAsia="en-GB"/>
+        </w:rPr>
+      </w:pPr>
+      <w:r>
+        <w:rPr>
+          <w:rFonts w:ascii="Calibri" w:eastAsia="Times New Roman" w:hAnsi="Calibri" w:cs="Calibri"/>
+          <w:lang w:val="en-GB" w:eastAsia="en-GB"/>
+        </w:rPr>
+        <w:lastRenderedPageBreak/>
+        <w:t>Payment management</w:t>
+      </w:r>
+    </w:p>
+    <w:p>
+      <w:pPr>
+        <w:numPr>
+          <w:ilvl w:val="2"/>
+          <w:numId w:val="32"/>
+        </w:numPr>
+        <w:ind w:left="2038"/>
+        <w:textAlignment w:val="center"/>
+        <w:rPr>
+          <w:rFonts w:ascii="Calibri" w:eastAsia="Times New Roman" w:hAnsi="Calibri" w:cs="Calibri"/>
+          <w:lang w:val="en-GB" w:eastAsia="en-GB"/>
+        </w:rPr>
+      </w:pPr>
+      <w:r>
+        <w:rPr>
+          <w:rFonts w:ascii="Calibri" w:eastAsia="Times New Roman" w:hAnsi="Calibri" w:cs="Calibri"/>
+          <w:lang w:val="en-GB" w:eastAsia="en-GB"/>
+        </w:rPr>
+        <w:t xml:space="preserve">Complete Delivery Note digitally signed by Customer and Driver </w:t>
+      </w:r>
+    </w:p>
+    <w:p>
+      <w:pPr>
+        <w:numPr>
+          <w:ilvl w:val="1"/>
+          <w:numId w:val="32"/>
+        </w:numPr>
+        <w:ind w:left="1498"/>
+        <w:textAlignment w:val="center"/>
+        <w:rPr>
+          <w:rFonts w:ascii="Calibri" w:eastAsia="Times New Roman" w:hAnsi="Calibri" w:cs="Calibri"/>
+          <w:lang w:val="en-GB" w:eastAsia="en-GB"/>
+        </w:rPr>
+      </w:pPr>
+      <w:r>
+        <w:rPr>
+          <w:rFonts w:ascii="Calibri" w:eastAsia="Times New Roman" w:hAnsi="Calibri" w:cs="Calibri"/>
+          <w:lang w:val="en-GB" w:eastAsia="en-GB"/>
+        </w:rPr>
+        <w:t xml:space="preserve">CRM </w:t>
+      </w:r>
+    </w:p>
+    <w:p>
+      <w:pPr>
+        <w:numPr>
+          <w:ilvl w:val="2"/>
+          <w:numId w:val="32"/>
+        </w:numPr>
+        <w:ind w:left="2038"/>
+        <w:textAlignment w:val="center"/>
+        <w:rPr>
+          <w:rFonts w:ascii="Calibri" w:eastAsia="Times New Roman" w:hAnsi="Calibri" w:cs="Calibri"/>
+          <w:lang w:val="en-GB" w:eastAsia="en-GB"/>
+        </w:rPr>
+      </w:pPr>
+      <w:r>
+        <w:rPr>
+          <w:rFonts w:ascii="Calibri" w:eastAsia="Times New Roman" w:hAnsi="Calibri" w:cs="Calibri"/>
+          <w:lang w:val="en-GB" w:eastAsia="en-GB"/>
+        </w:rPr>
+        <w:t>Notes</w:t>
+      </w:r>
+    </w:p>
+    <w:p>
+      <w:pPr>
+        <w:numPr>
+          <w:ilvl w:val="3"/>
+          <w:numId w:val="33"/>
+        </w:numPr>
+        <w:ind w:left="2578"/>
+        <w:textAlignment w:val="center"/>
+        <w:rPr>
+          <w:rFonts w:ascii="Calibri" w:eastAsia="Times New Roman" w:hAnsi="Calibri" w:cs="Calibri"/>
+          <w:lang w:val="en-GB" w:eastAsia="en-GB"/>
+        </w:rPr>
+      </w:pPr>
+      <w:r>
+        <w:rPr>
+          <w:rFonts w:ascii="Calibri" w:eastAsia="Times New Roman" w:hAnsi="Calibri" w:cs="Calibri"/>
+          <w:lang w:val="en-GB" w:eastAsia="en-GB"/>
+        </w:rPr>
+        <w:t>Take notes against a Customer\Delivery Schedule</w:t>
+      </w:r>
+      <w:r>
+        <w:rPr>
+          <w:rFonts w:ascii="Calibri" w:eastAsia="Times New Roman" w:hAnsi="Calibri" w:cs="Calibri"/>
+          <w:lang w:val="en-GB" w:eastAsia="en-GB"/>
+        </w:rPr>
+        <w:t xml:space="preserve"> </w:t>
+      </w:r>
+    </w:p>
+    <w:p>
+      <w:pPr>
+        <w:pStyle w:val="ListParagraph"/>
+        <w:ind w:left="1440"/>
+        <w:textAlignment w:val="center"/>
+        <w:rPr>
+          <w:rFonts w:ascii="Calibri" w:eastAsia="Times New Roman" w:hAnsi="Calibri" w:cs="Calibri"/>
+          <w:lang w:val="en-GB" w:eastAsia="en-GB"/>
+        </w:rPr>
+      </w:pPr>
+    </w:p>
+    <w:p>
+      <w:pPr>
+        <w:numPr>
+          <w:ilvl w:val="1"/>
+          <w:numId w:val="33"/>
+        </w:numPr>
+        <w:ind w:left="1498"/>
+        <w:textAlignment w:val="center"/>
+        <w:rPr>
+          <w:rFonts w:ascii="Calibri" w:eastAsia="Times New Roman" w:hAnsi="Calibri" w:cs="Calibri"/>
+          <w:lang w:val="en-GB" w:eastAsia="en-GB"/>
+        </w:rPr>
+      </w:pPr>
+      <w:r>
+        <w:rPr>
+          <w:rFonts w:ascii="Calibri" w:eastAsia="Times New Roman" w:hAnsi="Calibri" w:cs="Calibri"/>
+          <w:lang w:val="en-GB" w:eastAsia="en-GB"/>
+        </w:rPr>
+        <w:t>Expense Management</w:t>
+      </w:r>
+    </w:p>
+    <w:p>
+      <w:pPr>
+        <w:numPr>
+          <w:ilvl w:val="2"/>
+          <w:numId w:val="33"/>
+        </w:numPr>
+        <w:textAlignment w:val="center"/>
+        <w:rPr>
+          <w:rFonts w:ascii="Calibri" w:eastAsia="Times New Roman" w:hAnsi="Calibri" w:cs="Calibri"/>
+          <w:lang w:val="en-GB" w:eastAsia="en-GB"/>
+        </w:rPr>
+      </w:pPr>
+      <w:r>
+        <w:rPr>
+          <w:rFonts w:ascii="Calibri" w:eastAsia="Times New Roman" w:hAnsi="Calibri" w:cs="Calibri"/>
+          <w:lang w:val="en-GB" w:eastAsia="en-GB"/>
+        </w:rPr>
+        <w:t>Record Expense</w:t>
+      </w:r>
+    </w:p>
+    <w:p>
+      <w:pPr>
+        <w:numPr>
+          <w:ilvl w:val="2"/>
+          <w:numId w:val="33"/>
+        </w:numPr>
+        <w:textAlignment w:val="center"/>
+        <w:rPr>
+          <w:rFonts w:ascii="Calibri" w:eastAsia="Times New Roman" w:hAnsi="Calibri" w:cs="Calibri"/>
+          <w:lang w:val="en-GB" w:eastAsia="en-GB"/>
+        </w:rPr>
+      </w:pPr>
+      <w:r>
+        <w:rPr>
+          <w:rFonts w:ascii="Calibri" w:eastAsia="Times New Roman" w:hAnsi="Calibri" w:cs="Calibri"/>
+          <w:lang w:val="en-GB" w:eastAsia="en-GB"/>
+        </w:rPr>
+        <w:t>Review Expense</w:t>
+      </w:r>
       <w:bookmarkStart w:id="0" w:name="_GoBack"/>
       <w:bookmarkEnd w:id="0"/>
-    </w:p>
-    <w:p>
-      <w:pPr>
-        <w:numPr>
-          <w:ilvl w:val="2"/>
-          <w:numId w:val="24"/>
-        </w:numPr>
-        <w:ind w:left="1498"/>
-        <w:textAlignment w:val="center"/>
-        <w:rPr>
-          <w:rFonts w:ascii="Calibri" w:eastAsia="Times New Roman" w:hAnsi="Calibri" w:cs="Calibri"/>
-          <w:lang w:val="en-GB" w:eastAsia="en-GB"/>
-        </w:rPr>
-      </w:pPr>
-      <w:r>
-        <w:rPr>
-          <w:rFonts w:ascii="Calibri" w:eastAsia="Times New Roman" w:hAnsi="Calibri" w:cs="Calibri"/>
-          <w:lang w:val="en-GB" w:eastAsia="en-GB"/>
-        </w:rPr>
-        <w:t>Admin</w:t>
-      </w:r>
-    </w:p>
-    <w:p>
-      <w:pPr>
-        <w:numPr>
-          <w:ilvl w:val="3"/>
-          <w:numId w:val="24"/>
-        </w:numPr>
-        <w:ind w:left="2038"/>
-        <w:textAlignment w:val="center"/>
-        <w:rPr>
-          <w:rFonts w:ascii="Calibri" w:eastAsia="Times New Roman" w:hAnsi="Calibri" w:cs="Calibri"/>
-          <w:lang w:val="en-GB" w:eastAsia="en-GB"/>
-        </w:rPr>
-      </w:pPr>
-      <w:r>
-        <w:rPr>
-          <w:rFonts w:ascii="Calibri" w:eastAsia="Times New Roman" w:hAnsi="Calibri" w:cs="Calibri"/>
-          <w:lang w:val="en-GB" w:eastAsia="en-GB"/>
-        </w:rPr>
-        <w:t>Register new Warehouse Unit</w:t>
-      </w:r>
-    </w:p>
-    <w:p>
-      <w:pPr>
-        <w:ind w:left="2038"/>
-        <w:rPr>
-          <w:rFonts w:ascii="Calibri" w:eastAsia="Times New Roman" w:hAnsi="Calibri" w:cs="Calibri"/>
-          <w:lang w:val="en-GB" w:eastAsia="en-GB"/>
-        </w:rPr>
-      </w:pPr>
-      <w:r>
-        <w:rPr>
-          <w:rFonts w:ascii="Calibri" w:eastAsia="Times New Roman" w:hAnsi="Calibri" w:cs="Calibri"/>
-          <w:lang w:val="en-GB" w:eastAsia="en-GB"/>
-        </w:rPr>
-        <w:t> </w:t>
-      </w:r>
-    </w:p>
-    <w:p>
-      <w:pPr>
-        <w:numPr>
-          <w:ilvl w:val="1"/>
-          <w:numId w:val="24"/>
-        </w:numPr>
-        <w:ind w:left="958"/>
-        <w:textAlignment w:val="center"/>
-        <w:rPr>
-          <w:rFonts w:ascii="Calibri" w:eastAsia="Times New Roman" w:hAnsi="Calibri" w:cs="Calibri"/>
-          <w:b/>
-          <w:lang w:val="en-GB" w:eastAsia="en-GB"/>
-        </w:rPr>
-      </w:pPr>
-      <w:r>
-        <w:rPr>
-          <w:rFonts w:ascii="Calibri" w:eastAsia="Times New Roman" w:hAnsi="Calibri" w:cs="Calibri"/>
-          <w:b/>
-          <w:lang w:val="en-GB" w:eastAsia="en-GB"/>
-        </w:rPr>
-        <w:t xml:space="preserve">Administrator </w:t>
-      </w:r>
-    </w:p>
-    <w:p>
-      <w:pPr>
-        <w:numPr>
-          <w:ilvl w:val="2"/>
-          <w:numId w:val="24"/>
-        </w:numPr>
-        <w:ind w:left="1498"/>
-        <w:textAlignment w:val="center"/>
-        <w:rPr>
-          <w:rFonts w:ascii="Calibri" w:eastAsia="Times New Roman" w:hAnsi="Calibri" w:cs="Calibri"/>
-          <w:lang w:val="en-GB" w:eastAsia="en-GB"/>
-        </w:rPr>
-      </w:pPr>
-      <w:r>
-        <w:rPr>
-          <w:rFonts w:ascii="Calibri" w:eastAsia="Times New Roman" w:hAnsi="Calibri" w:cs="Calibri"/>
-          <w:lang w:val="en-GB" w:eastAsia="en-GB"/>
-        </w:rPr>
-        <w:t>User Administration</w:t>
-      </w:r>
-    </w:p>
-    <w:p>
-      <w:pPr>
-        <w:numPr>
-          <w:ilvl w:val="3"/>
-          <w:numId w:val="24"/>
-        </w:numPr>
-        <w:ind w:left="2038"/>
-        <w:textAlignment w:val="center"/>
-        <w:rPr>
-          <w:rFonts w:ascii="Calibri" w:eastAsia="Times New Roman" w:hAnsi="Calibri" w:cs="Calibri"/>
-          <w:lang w:val="en-GB" w:eastAsia="en-GB"/>
-        </w:rPr>
-      </w:pPr>
-      <w:r>
-        <w:rPr>
-          <w:rFonts w:ascii="Calibri" w:eastAsia="Times New Roman" w:hAnsi="Calibri" w:cs="Calibri"/>
-          <w:lang w:val="en-GB" w:eastAsia="en-GB"/>
-        </w:rPr>
-        <w:t>Register users</w:t>
-      </w:r>
-    </w:p>
-    <w:p>
-      <w:pPr>
-        <w:numPr>
-          <w:ilvl w:val="3"/>
-          <w:numId w:val="24"/>
-        </w:numPr>
-        <w:ind w:left="2038"/>
-        <w:textAlignment w:val="center"/>
-        <w:rPr>
-          <w:rFonts w:ascii="Calibri" w:eastAsia="Times New Roman" w:hAnsi="Calibri" w:cs="Calibri"/>
-          <w:lang w:val="en-GB" w:eastAsia="en-GB"/>
-        </w:rPr>
-      </w:pPr>
-      <w:r>
-        <w:rPr>
-          <w:rFonts w:ascii="Calibri" w:eastAsia="Times New Roman" w:hAnsi="Calibri" w:cs="Calibri"/>
-          <w:lang w:val="en-GB" w:eastAsia="en-GB"/>
-        </w:rPr>
-        <w:t>Enable Users access</w:t>
-      </w:r>
-    </w:p>
-    <w:p>
-      <w:pPr>
-        <w:numPr>
-          <w:ilvl w:val="3"/>
-          <w:numId w:val="24"/>
-        </w:numPr>
-        <w:ind w:left="2038"/>
-        <w:textAlignment w:val="center"/>
-        <w:rPr>
-          <w:rFonts w:ascii="Calibri" w:eastAsia="Times New Roman" w:hAnsi="Calibri" w:cs="Calibri"/>
-          <w:lang w:val="en-GB" w:eastAsia="en-GB"/>
-        </w:rPr>
-      </w:pPr>
-      <w:r>
-        <w:rPr>
-          <w:rFonts w:ascii="Calibri" w:eastAsia="Times New Roman" w:hAnsi="Calibri" w:cs="Calibri"/>
-          <w:lang w:val="en-GB" w:eastAsia="en-GB"/>
-        </w:rPr>
-        <w:t>Disable User access</w:t>
-      </w:r>
-    </w:p>
-    <w:p>
-      <w:pPr>
-        <w:numPr>
-          <w:ilvl w:val="3"/>
-          <w:numId w:val="24"/>
-        </w:numPr>
-        <w:ind w:left="2038"/>
-        <w:textAlignment w:val="center"/>
-        <w:rPr>
-          <w:rFonts w:ascii="Calibri" w:eastAsia="Times New Roman" w:hAnsi="Calibri" w:cs="Calibri"/>
-          <w:lang w:val="en-GB" w:eastAsia="en-GB"/>
-        </w:rPr>
-      </w:pPr>
-      <w:r>
-        <w:rPr>
-          <w:rFonts w:ascii="Calibri" w:eastAsia="Times New Roman" w:hAnsi="Calibri" w:cs="Calibri"/>
-          <w:lang w:val="en-GB" w:eastAsia="en-GB"/>
-        </w:rPr>
-        <w:t>Reset User password</w:t>
-      </w:r>
-    </w:p>
-    <w:p>
-      <w:pPr>
-        <w:numPr>
-          <w:ilvl w:val="3"/>
-          <w:numId w:val="24"/>
-        </w:numPr>
-        <w:ind w:left="2038"/>
-        <w:textAlignment w:val="center"/>
-        <w:rPr>
-          <w:rFonts w:ascii="Calibri" w:eastAsia="Times New Roman" w:hAnsi="Calibri" w:cs="Calibri"/>
-          <w:lang w:val="en-GB" w:eastAsia="en-GB"/>
-        </w:rPr>
-      </w:pPr>
-      <w:r>
-        <w:rPr>
-          <w:rFonts w:ascii="Calibri" w:eastAsia="Times New Roman" w:hAnsi="Calibri" w:cs="Calibri"/>
-          <w:lang w:val="en-GB" w:eastAsia="en-GB"/>
-        </w:rPr>
-        <w:t xml:space="preserve">Access Restriction - Of pre-defined access levels (Can do Stock take, </w:t>
-      </w:r>
-      <w:proofErr w:type="gramStart"/>
-      <w:r>
-        <w:rPr>
-          <w:rFonts w:ascii="Calibri" w:eastAsia="Times New Roman" w:hAnsi="Calibri" w:cs="Calibri"/>
-          <w:lang w:val="en-GB" w:eastAsia="en-GB"/>
-        </w:rPr>
-        <w:t>Can</w:t>
-      </w:r>
-      <w:proofErr w:type="gramEnd"/>
-      <w:r>
-        <w:rPr>
-          <w:rFonts w:ascii="Calibri" w:eastAsia="Times New Roman" w:hAnsi="Calibri" w:cs="Calibri"/>
-          <w:lang w:val="en-GB" w:eastAsia="en-GB"/>
-        </w:rPr>
-        <w:t xml:space="preserve"> view reports etc)</w:t>
-      </w:r>
-    </w:p>
-    <w:p>
-      <w:pPr>
-        <w:numPr>
-          <w:ilvl w:val="2"/>
-          <w:numId w:val="24"/>
-        </w:numPr>
-        <w:ind w:left="1498"/>
-        <w:textAlignment w:val="center"/>
-        <w:rPr>
-          <w:rFonts w:ascii="Calibri" w:eastAsia="Times New Roman" w:hAnsi="Calibri" w:cs="Calibri"/>
-          <w:lang w:val="en-GB" w:eastAsia="en-GB"/>
-        </w:rPr>
-      </w:pPr>
-      <w:r>
-        <w:rPr>
-          <w:rFonts w:ascii="Calibri" w:eastAsia="Times New Roman" w:hAnsi="Calibri" w:cs="Calibri"/>
-          <w:lang w:val="en-GB" w:eastAsia="en-GB"/>
-        </w:rPr>
-        <w:t>Product Management</w:t>
-      </w:r>
-    </w:p>
-    <w:p>
-      <w:pPr>
-        <w:numPr>
-          <w:ilvl w:val="3"/>
-          <w:numId w:val="24"/>
-        </w:numPr>
-        <w:ind w:left="2038"/>
-        <w:textAlignment w:val="center"/>
-        <w:rPr>
-          <w:rFonts w:ascii="Calibri" w:eastAsia="Times New Roman" w:hAnsi="Calibri" w:cs="Calibri"/>
-          <w:lang w:val="en-GB" w:eastAsia="en-GB"/>
-        </w:rPr>
-      </w:pPr>
-      <w:r>
-        <w:rPr>
-          <w:rFonts w:ascii="Calibri" w:eastAsia="Times New Roman" w:hAnsi="Calibri" w:cs="Calibri"/>
-          <w:lang w:val="en-GB" w:eastAsia="en-GB"/>
-        </w:rPr>
-        <w:t>Add new Product</w:t>
-      </w:r>
-    </w:p>
-    <w:p>
-      <w:pPr>
-        <w:numPr>
-          <w:ilvl w:val="3"/>
-          <w:numId w:val="24"/>
-        </w:numPr>
-        <w:ind w:left="2038"/>
-        <w:textAlignment w:val="center"/>
-        <w:rPr>
-          <w:rFonts w:ascii="Calibri" w:eastAsia="Times New Roman" w:hAnsi="Calibri" w:cs="Calibri"/>
-          <w:lang w:val="en-GB" w:eastAsia="en-GB"/>
-        </w:rPr>
-      </w:pPr>
-      <w:r>
-        <w:rPr>
-          <w:rFonts w:ascii="Calibri" w:eastAsia="Times New Roman" w:hAnsi="Calibri" w:cs="Calibri"/>
-          <w:lang w:val="en-GB" w:eastAsia="en-GB"/>
-        </w:rPr>
-        <w:t>Add new Product Group</w:t>
-      </w:r>
-    </w:p>
-    <w:p>
-      <w:pPr>
-        <w:numPr>
-          <w:ilvl w:val="3"/>
-          <w:numId w:val="24"/>
-        </w:numPr>
-        <w:ind w:left="2038"/>
-        <w:textAlignment w:val="center"/>
-        <w:rPr>
-          <w:rFonts w:ascii="Calibri" w:eastAsia="Times New Roman" w:hAnsi="Calibri" w:cs="Calibri"/>
-          <w:lang w:val="en-GB" w:eastAsia="en-GB"/>
-        </w:rPr>
-      </w:pPr>
-      <w:r>
-        <w:rPr>
-          <w:rFonts w:ascii="Calibri" w:eastAsia="Times New Roman" w:hAnsi="Calibri" w:cs="Calibri"/>
-          <w:lang w:val="en-GB" w:eastAsia="en-GB"/>
-        </w:rPr>
-        <w:t xml:space="preserve">Suspend product </w:t>
-      </w:r>
-    </w:p>
-    <w:p>
-      <w:pPr>
-        <w:numPr>
-          <w:ilvl w:val="3"/>
-          <w:numId w:val="24"/>
-        </w:numPr>
-        <w:ind w:left="2038"/>
-        <w:textAlignment w:val="center"/>
-        <w:rPr>
-          <w:rFonts w:ascii="Calibri" w:eastAsia="Times New Roman" w:hAnsi="Calibri" w:cs="Calibri"/>
-          <w:lang w:val="en-GB" w:eastAsia="en-GB"/>
-        </w:rPr>
-      </w:pPr>
-      <w:r>
-        <w:rPr>
-          <w:rFonts w:ascii="Calibri" w:eastAsia="Times New Roman" w:hAnsi="Calibri" w:cs="Calibri"/>
-          <w:lang w:val="en-GB" w:eastAsia="en-GB"/>
-        </w:rPr>
-        <w:t>Suspend Product Group</w:t>
-      </w:r>
-    </w:p>
-    <w:p>
-      <w:pPr>
-        <w:numPr>
-          <w:ilvl w:val="2"/>
-          <w:numId w:val="24"/>
-        </w:numPr>
-        <w:ind w:left="1498"/>
-        <w:textAlignment w:val="center"/>
-        <w:rPr>
-          <w:rFonts w:ascii="Calibri" w:eastAsia="Times New Roman" w:hAnsi="Calibri" w:cs="Calibri"/>
-          <w:lang w:val="en-GB" w:eastAsia="en-GB"/>
-        </w:rPr>
-      </w:pPr>
-      <w:r>
-        <w:rPr>
-          <w:rFonts w:ascii="Calibri" w:eastAsia="Times New Roman" w:hAnsi="Calibri" w:cs="Calibri"/>
-          <w:lang w:val="en-GB" w:eastAsia="en-GB"/>
-        </w:rPr>
-        <w:t>Reports</w:t>
-      </w:r>
-    </w:p>
-    <w:p>
-      <w:pPr>
-        <w:numPr>
-          <w:ilvl w:val="3"/>
-          <w:numId w:val="24"/>
-        </w:numPr>
-        <w:ind w:left="2038"/>
-        <w:textAlignment w:val="center"/>
-        <w:rPr>
-          <w:rFonts w:ascii="Calibri" w:eastAsia="Times New Roman" w:hAnsi="Calibri" w:cs="Calibri"/>
-          <w:lang w:val="en-GB" w:eastAsia="en-GB"/>
-        </w:rPr>
-      </w:pPr>
-      <w:r>
-        <w:rPr>
-          <w:rFonts w:ascii="Calibri" w:eastAsia="Times New Roman" w:hAnsi="Calibri" w:cs="Calibri"/>
-          <w:lang w:val="en-GB" w:eastAsia="en-GB"/>
-        </w:rPr>
-        <w:t>Usage reports</w:t>
-      </w:r>
-    </w:p>
-    <w:p>
-      <w:pPr>
-        <w:ind w:left="2038"/>
-        <w:rPr>
-          <w:rFonts w:ascii="Calibri" w:eastAsia="Times New Roman" w:hAnsi="Calibri" w:cs="Calibri"/>
-          <w:lang w:val="en-GB" w:eastAsia="en-GB"/>
-        </w:rPr>
-      </w:pPr>
-      <w:r>
-        <w:rPr>
-          <w:rFonts w:ascii="Calibri" w:eastAsia="Times New Roman" w:hAnsi="Calibri" w:cs="Calibri"/>
-          <w:lang w:val="en-GB" w:eastAsia="en-GB"/>
-        </w:rPr>
-        <w:t> </w:t>
-      </w:r>
-    </w:p>
-    <w:p>
-      <w:pPr>
-        <w:numPr>
-          <w:ilvl w:val="1"/>
-          <w:numId w:val="24"/>
-        </w:numPr>
-        <w:ind w:left="958"/>
-        <w:textAlignment w:val="center"/>
-        <w:rPr>
-          <w:rFonts w:ascii="Calibri" w:eastAsia="Times New Roman" w:hAnsi="Calibri" w:cs="Calibri"/>
-          <w:b/>
-          <w:lang w:val="en-GB" w:eastAsia="en-GB"/>
-        </w:rPr>
-      </w:pPr>
-      <w:r>
-        <w:rPr>
-          <w:rFonts w:ascii="Calibri" w:eastAsia="Times New Roman" w:hAnsi="Calibri" w:cs="Calibri"/>
-          <w:b/>
-          <w:lang w:val="en-GB" w:eastAsia="en-GB"/>
-        </w:rPr>
-        <w:t>Clerical User Flow</w:t>
-      </w:r>
-    </w:p>
-    <w:p>
-      <w:pPr>
-        <w:numPr>
-          <w:ilvl w:val="2"/>
-          <w:numId w:val="24"/>
-        </w:numPr>
-        <w:ind w:left="1498"/>
-        <w:textAlignment w:val="center"/>
-        <w:rPr>
-          <w:rFonts w:ascii="Calibri" w:eastAsia="Times New Roman" w:hAnsi="Calibri" w:cs="Calibri"/>
-          <w:lang w:val="en-GB" w:eastAsia="en-GB"/>
-        </w:rPr>
-      </w:pPr>
-      <w:r>
-        <w:rPr>
-          <w:rFonts w:ascii="Calibri" w:eastAsia="Times New Roman" w:hAnsi="Calibri" w:cs="Calibri"/>
-          <w:lang w:val="en-GB" w:eastAsia="en-GB"/>
-        </w:rPr>
-        <w:t>Delivery Notes</w:t>
-      </w:r>
-    </w:p>
-    <w:p>
-      <w:pPr>
-        <w:numPr>
-          <w:ilvl w:val="3"/>
-          <w:numId w:val="24"/>
-        </w:numPr>
-        <w:ind w:left="2038"/>
-        <w:textAlignment w:val="center"/>
-        <w:rPr>
-          <w:rFonts w:ascii="Calibri" w:eastAsia="Times New Roman" w:hAnsi="Calibri" w:cs="Calibri"/>
-          <w:lang w:val="en-GB" w:eastAsia="en-GB"/>
-        </w:rPr>
-      </w:pPr>
-      <w:r>
-        <w:rPr>
-          <w:rFonts w:ascii="Calibri" w:eastAsia="Times New Roman" w:hAnsi="Calibri" w:cs="Calibri"/>
-          <w:lang w:val="en-GB" w:eastAsia="en-GB"/>
-        </w:rPr>
-        <w:t>View all delivery notes</w:t>
-      </w:r>
-    </w:p>
-    <w:p>
-      <w:pPr>
-        <w:numPr>
-          <w:ilvl w:val="4"/>
-          <w:numId w:val="24"/>
-        </w:numPr>
-        <w:ind w:left="2578"/>
-        <w:textAlignment w:val="center"/>
-        <w:rPr>
-          <w:rFonts w:ascii="Calibri" w:eastAsia="Times New Roman" w:hAnsi="Calibri" w:cs="Calibri"/>
-          <w:lang w:val="en-GB" w:eastAsia="en-GB"/>
-        </w:rPr>
-      </w:pPr>
-      <w:r>
-        <w:rPr>
-          <w:rFonts w:ascii="Calibri" w:eastAsia="Times New Roman" w:hAnsi="Calibri" w:cs="Calibri"/>
-          <w:lang w:val="en-GB" w:eastAsia="en-GB"/>
-        </w:rPr>
-        <w:t>By Driver</w:t>
-      </w:r>
-    </w:p>
-    <w:p>
-      <w:pPr>
-        <w:numPr>
-          <w:ilvl w:val="4"/>
-          <w:numId w:val="24"/>
-        </w:numPr>
-        <w:ind w:left="2578"/>
-        <w:textAlignment w:val="center"/>
-        <w:rPr>
-          <w:rFonts w:ascii="Calibri" w:eastAsia="Times New Roman" w:hAnsi="Calibri" w:cs="Calibri"/>
-          <w:lang w:val="en-GB" w:eastAsia="en-GB"/>
-        </w:rPr>
-      </w:pPr>
-      <w:r>
-        <w:rPr>
-          <w:rFonts w:ascii="Calibri" w:eastAsia="Times New Roman" w:hAnsi="Calibri" w:cs="Calibri"/>
-          <w:lang w:val="en-GB" w:eastAsia="en-GB"/>
-        </w:rPr>
-        <w:t>By Shop</w:t>
-      </w:r>
-    </w:p>
-    <w:p>
-      <w:pPr>
-        <w:numPr>
-          <w:ilvl w:val="4"/>
-          <w:numId w:val="24"/>
-        </w:numPr>
-        <w:ind w:left="2578"/>
-        <w:textAlignment w:val="center"/>
-        <w:rPr>
-          <w:rFonts w:ascii="Calibri" w:eastAsia="Times New Roman" w:hAnsi="Calibri" w:cs="Calibri"/>
-          <w:lang w:val="en-GB" w:eastAsia="en-GB"/>
-        </w:rPr>
-      </w:pPr>
-      <w:r>
-        <w:rPr>
-          <w:rFonts w:ascii="Calibri" w:eastAsia="Times New Roman" w:hAnsi="Calibri" w:cs="Calibri"/>
-          <w:lang w:val="en-GB" w:eastAsia="en-GB"/>
-        </w:rPr>
-        <w:t>By Payment Status</w:t>
-      </w:r>
-    </w:p>
-    <w:p>
-      <w:pPr>
-        <w:numPr>
-          <w:ilvl w:val="4"/>
-          <w:numId w:val="24"/>
-        </w:numPr>
-        <w:ind w:left="2578"/>
-        <w:textAlignment w:val="center"/>
-        <w:rPr>
-          <w:rFonts w:ascii="Calibri" w:eastAsia="Times New Roman" w:hAnsi="Calibri" w:cs="Calibri"/>
-          <w:lang w:val="en-GB" w:eastAsia="en-GB"/>
-        </w:rPr>
-      </w:pPr>
-      <w:r>
-        <w:rPr>
-          <w:rFonts w:ascii="Calibri" w:eastAsia="Times New Roman" w:hAnsi="Calibri" w:cs="Calibri"/>
-          <w:lang w:val="en-GB" w:eastAsia="en-GB"/>
-        </w:rPr>
-        <w:t>By period</w:t>
-      </w:r>
-    </w:p>
-    <w:p>
-      <w:pPr>
-        <w:numPr>
-          <w:ilvl w:val="2"/>
-          <w:numId w:val="24"/>
-        </w:numPr>
-        <w:ind w:left="1498"/>
-        <w:textAlignment w:val="center"/>
-        <w:rPr>
-          <w:rFonts w:ascii="Calibri" w:eastAsia="Times New Roman" w:hAnsi="Calibri" w:cs="Calibri"/>
-          <w:lang w:val="en-GB" w:eastAsia="en-GB"/>
-        </w:rPr>
-      </w:pPr>
-      <w:r>
-        <w:rPr>
-          <w:rFonts w:ascii="Calibri" w:eastAsia="Times New Roman" w:hAnsi="Calibri" w:cs="Calibri"/>
-          <w:lang w:val="en-GB" w:eastAsia="en-GB"/>
-        </w:rPr>
-        <w:t>Customer Recommended Levels</w:t>
-      </w:r>
-    </w:p>
-    <w:p>
-      <w:pPr>
-        <w:numPr>
-          <w:ilvl w:val="3"/>
-          <w:numId w:val="24"/>
-        </w:numPr>
-        <w:ind w:left="2038"/>
-        <w:textAlignment w:val="center"/>
-        <w:rPr>
-          <w:rFonts w:ascii="Calibri" w:eastAsia="Times New Roman" w:hAnsi="Calibri" w:cs="Calibri"/>
-          <w:lang w:val="en-GB" w:eastAsia="en-GB"/>
-        </w:rPr>
-      </w:pPr>
-      <w:r>
-        <w:rPr>
-          <w:rFonts w:ascii="Calibri" w:eastAsia="Times New Roman" w:hAnsi="Calibri" w:cs="Calibri"/>
-          <w:lang w:val="en-GB" w:eastAsia="en-GB"/>
-        </w:rPr>
-        <w:t>Manage Customer Recommended levels</w:t>
-      </w:r>
-    </w:p>
-    <w:p>
-      <w:pPr>
-        <w:numPr>
-          <w:ilvl w:val="4"/>
-          <w:numId w:val="24"/>
-        </w:numPr>
-        <w:ind w:left="2578"/>
-        <w:textAlignment w:val="center"/>
-        <w:rPr>
-          <w:rFonts w:ascii="Calibri" w:eastAsia="Times New Roman" w:hAnsi="Calibri" w:cs="Calibri"/>
-          <w:lang w:val="en-GB" w:eastAsia="en-GB"/>
-        </w:rPr>
-      </w:pPr>
-      <w:r>
-        <w:rPr>
-          <w:rFonts w:ascii="Calibri" w:eastAsia="Times New Roman" w:hAnsi="Calibri" w:cs="Calibri"/>
-          <w:lang w:val="en-GB" w:eastAsia="en-GB"/>
-        </w:rPr>
-        <w:t>Define new Levels</w:t>
-      </w:r>
-    </w:p>
-    <w:p>
-      <w:pPr>
-        <w:numPr>
-          <w:ilvl w:val="4"/>
-          <w:numId w:val="24"/>
-        </w:numPr>
-        <w:ind w:left="2578"/>
-        <w:textAlignment w:val="center"/>
-        <w:rPr>
-          <w:rFonts w:ascii="Calibri" w:eastAsia="Times New Roman" w:hAnsi="Calibri" w:cs="Calibri"/>
-          <w:lang w:val="en-GB" w:eastAsia="en-GB"/>
-        </w:rPr>
-      </w:pPr>
-      <w:r>
-        <w:rPr>
-          <w:rFonts w:ascii="Calibri" w:eastAsia="Times New Roman" w:hAnsi="Calibri" w:cs="Calibri"/>
-          <w:lang w:val="en-GB" w:eastAsia="en-GB"/>
-        </w:rPr>
-        <w:t>Update existing levels</w:t>
-      </w:r>
-    </w:p>
-    <w:p>
-      <w:pPr>
-        <w:numPr>
-          <w:ilvl w:val="2"/>
-          <w:numId w:val="24"/>
-        </w:numPr>
-        <w:ind w:left="1498"/>
-        <w:textAlignment w:val="center"/>
-        <w:rPr>
-          <w:rFonts w:ascii="Calibri" w:eastAsia="Times New Roman" w:hAnsi="Calibri" w:cs="Calibri"/>
-          <w:lang w:val="en-GB" w:eastAsia="en-GB"/>
-        </w:rPr>
-      </w:pPr>
-      <w:r>
-        <w:rPr>
-          <w:rFonts w:ascii="Calibri" w:eastAsia="Times New Roman" w:hAnsi="Calibri" w:cs="Calibri"/>
-          <w:lang w:val="en-GB" w:eastAsia="en-GB"/>
-        </w:rPr>
-        <w:t>Internal Orders</w:t>
-      </w:r>
-    </w:p>
-    <w:p>
-      <w:pPr>
-        <w:numPr>
-          <w:ilvl w:val="3"/>
-          <w:numId w:val="24"/>
-        </w:numPr>
-        <w:ind w:left="2038"/>
-        <w:textAlignment w:val="center"/>
-        <w:rPr>
-          <w:rFonts w:ascii="Calibri" w:eastAsia="Times New Roman" w:hAnsi="Calibri" w:cs="Calibri"/>
-          <w:lang w:val="en-GB" w:eastAsia="en-GB"/>
-        </w:rPr>
-      </w:pPr>
-      <w:r>
-        <w:rPr>
-          <w:rFonts w:ascii="Calibri" w:eastAsia="Times New Roman" w:hAnsi="Calibri" w:cs="Calibri"/>
-          <w:lang w:val="en-GB" w:eastAsia="en-GB"/>
-        </w:rPr>
-        <w:t>Generate Warehouse dispatch orders</w:t>
-      </w:r>
-    </w:p>
-    <w:p>
-      <w:pPr>
-        <w:numPr>
-          <w:ilvl w:val="3"/>
-          <w:numId w:val="24"/>
-        </w:numPr>
-        <w:ind w:left="2038"/>
-        <w:textAlignment w:val="center"/>
-        <w:rPr>
-          <w:rFonts w:ascii="Calibri" w:eastAsia="Times New Roman" w:hAnsi="Calibri" w:cs="Calibri"/>
-          <w:lang w:val="en-GB" w:eastAsia="en-GB"/>
-        </w:rPr>
-      </w:pPr>
-      <w:r>
-        <w:rPr>
-          <w:rFonts w:ascii="Calibri" w:eastAsia="Times New Roman" w:hAnsi="Calibri" w:cs="Calibri"/>
-          <w:lang w:val="en-GB" w:eastAsia="en-GB"/>
-        </w:rPr>
-        <w:lastRenderedPageBreak/>
-        <w:t>View warehouse dispatch orders status'</w:t>
-      </w:r>
-    </w:p>
-    <w:p>
-      <w:pPr>
-        <w:numPr>
-          <w:ilvl w:val="2"/>
-          <w:numId w:val="24"/>
-        </w:numPr>
-        <w:ind w:left="1498"/>
-        <w:textAlignment w:val="center"/>
-        <w:rPr>
-          <w:rFonts w:ascii="Calibri" w:eastAsia="Times New Roman" w:hAnsi="Calibri" w:cs="Calibri"/>
-          <w:lang w:val="en-GB" w:eastAsia="en-GB"/>
-        </w:rPr>
-      </w:pPr>
-      <w:r>
-        <w:rPr>
-          <w:rFonts w:ascii="Calibri" w:eastAsia="Times New Roman" w:hAnsi="Calibri" w:cs="Calibri"/>
-          <w:lang w:val="en-GB" w:eastAsia="en-GB"/>
-        </w:rPr>
-        <w:t xml:space="preserve">Reports - output as CSV or </w:t>
-      </w:r>
-      <w:proofErr w:type="spellStart"/>
-      <w:r>
-        <w:rPr>
-          <w:rFonts w:ascii="Calibri" w:eastAsia="Times New Roman" w:hAnsi="Calibri" w:cs="Calibri"/>
-          <w:lang w:val="en-GB" w:eastAsia="en-GB"/>
-        </w:rPr>
-        <w:t>xls</w:t>
-      </w:r>
-      <w:proofErr w:type="spellEnd"/>
-      <w:r>
-        <w:rPr>
-          <w:rFonts w:ascii="Calibri" w:eastAsia="Times New Roman" w:hAnsi="Calibri" w:cs="Calibri"/>
-          <w:lang w:val="en-GB" w:eastAsia="en-GB"/>
-        </w:rPr>
-        <w:t xml:space="preserve"> document (PDF will cost a bit more).</w:t>
-      </w:r>
-    </w:p>
-    <w:p>
-      <w:pPr>
-        <w:numPr>
-          <w:ilvl w:val="3"/>
-          <w:numId w:val="24"/>
-        </w:numPr>
-        <w:ind w:left="2038"/>
-        <w:textAlignment w:val="center"/>
-        <w:rPr>
-          <w:rFonts w:ascii="Calibri" w:eastAsia="Times New Roman" w:hAnsi="Calibri" w:cs="Calibri"/>
-          <w:lang w:val="en-GB" w:eastAsia="en-GB"/>
-        </w:rPr>
-      </w:pPr>
-      <w:r>
-        <w:rPr>
-          <w:rFonts w:ascii="Calibri" w:eastAsia="Times New Roman" w:hAnsi="Calibri" w:cs="Calibri"/>
-          <w:lang w:val="en-GB" w:eastAsia="en-GB"/>
-        </w:rPr>
-        <w:t>Transactions</w:t>
-      </w:r>
-    </w:p>
-    <w:p>
-      <w:pPr>
-        <w:numPr>
-          <w:ilvl w:val="4"/>
-          <w:numId w:val="24"/>
-        </w:numPr>
-        <w:ind w:left="2578"/>
-        <w:textAlignment w:val="center"/>
-        <w:rPr>
-          <w:rFonts w:ascii="Calibri" w:eastAsia="Times New Roman" w:hAnsi="Calibri" w:cs="Calibri"/>
-          <w:lang w:val="en-GB" w:eastAsia="en-GB"/>
-        </w:rPr>
-      </w:pPr>
-      <w:r>
-        <w:rPr>
-          <w:rFonts w:ascii="Calibri" w:eastAsia="Times New Roman" w:hAnsi="Calibri" w:cs="Calibri"/>
-          <w:lang w:val="en-GB" w:eastAsia="en-GB"/>
-        </w:rPr>
-        <w:t>By customer</w:t>
-      </w:r>
-    </w:p>
-    <w:p>
-      <w:pPr>
-        <w:numPr>
-          <w:ilvl w:val="4"/>
-          <w:numId w:val="24"/>
-        </w:numPr>
-        <w:ind w:left="2578"/>
-        <w:textAlignment w:val="center"/>
-        <w:rPr>
-          <w:rFonts w:ascii="Calibri" w:eastAsia="Times New Roman" w:hAnsi="Calibri" w:cs="Calibri"/>
-          <w:lang w:val="en-GB" w:eastAsia="en-GB"/>
-        </w:rPr>
-      </w:pPr>
-      <w:r>
-        <w:rPr>
-          <w:rFonts w:ascii="Calibri" w:eastAsia="Times New Roman" w:hAnsi="Calibri" w:cs="Calibri"/>
-          <w:lang w:val="en-GB" w:eastAsia="en-GB"/>
-        </w:rPr>
-        <w:t>By Driver</w:t>
-      </w:r>
-    </w:p>
-    <w:p>
-      <w:pPr>
-        <w:numPr>
-          <w:ilvl w:val="3"/>
-          <w:numId w:val="24"/>
-        </w:numPr>
-        <w:ind w:left="2038"/>
-        <w:textAlignment w:val="center"/>
-        <w:rPr>
-          <w:rFonts w:ascii="Calibri" w:eastAsia="Times New Roman" w:hAnsi="Calibri" w:cs="Calibri"/>
-          <w:lang w:val="en-GB" w:eastAsia="en-GB"/>
-        </w:rPr>
-      </w:pPr>
-      <w:r>
-        <w:rPr>
-          <w:rFonts w:ascii="Calibri" w:eastAsia="Times New Roman" w:hAnsi="Calibri" w:cs="Calibri"/>
-          <w:lang w:val="en-GB" w:eastAsia="en-GB"/>
-        </w:rPr>
-        <w:t>Invoices</w:t>
-      </w:r>
-    </w:p>
-    <w:p>
-      <w:pPr>
-        <w:numPr>
-          <w:ilvl w:val="4"/>
-          <w:numId w:val="24"/>
-        </w:numPr>
-        <w:ind w:left="2578"/>
-        <w:textAlignment w:val="center"/>
-        <w:rPr>
-          <w:rFonts w:ascii="Calibri" w:eastAsia="Times New Roman" w:hAnsi="Calibri" w:cs="Calibri"/>
-          <w:lang w:val="en-GB" w:eastAsia="en-GB"/>
-        </w:rPr>
-      </w:pPr>
-      <w:r>
-        <w:rPr>
-          <w:rFonts w:ascii="Calibri" w:eastAsia="Times New Roman" w:hAnsi="Calibri" w:cs="Calibri"/>
-          <w:lang w:val="en-GB" w:eastAsia="en-GB"/>
-        </w:rPr>
-        <w:t xml:space="preserve">By Customer </w:t>
-      </w:r>
-    </w:p>
-    <w:p>
-      <w:pPr>
-        <w:numPr>
-          <w:ilvl w:val="4"/>
-          <w:numId w:val="24"/>
-        </w:numPr>
-        <w:ind w:left="2578"/>
-        <w:textAlignment w:val="center"/>
-        <w:rPr>
-          <w:rFonts w:ascii="Calibri" w:eastAsia="Times New Roman" w:hAnsi="Calibri" w:cs="Calibri"/>
-          <w:lang w:val="en-GB" w:eastAsia="en-GB"/>
-        </w:rPr>
-      </w:pPr>
-      <w:r>
-        <w:rPr>
-          <w:rFonts w:ascii="Calibri" w:eastAsia="Times New Roman" w:hAnsi="Calibri" w:cs="Calibri"/>
-          <w:lang w:val="en-GB" w:eastAsia="en-GB"/>
-        </w:rPr>
-        <w:t>By Driver</w:t>
-      </w:r>
-    </w:p>
-    <w:p>
-      <w:pPr>
-        <w:numPr>
-          <w:ilvl w:val="3"/>
-          <w:numId w:val="24"/>
-        </w:numPr>
-        <w:ind w:left="2038"/>
-        <w:textAlignment w:val="center"/>
-        <w:rPr>
-          <w:rFonts w:ascii="Calibri" w:eastAsia="Times New Roman" w:hAnsi="Calibri" w:cs="Calibri"/>
-          <w:lang w:val="en-GB" w:eastAsia="en-GB"/>
-        </w:rPr>
-      </w:pPr>
-      <w:r>
-        <w:rPr>
-          <w:rFonts w:ascii="Calibri" w:eastAsia="Times New Roman" w:hAnsi="Calibri" w:cs="Calibri"/>
-          <w:lang w:val="en-GB" w:eastAsia="en-GB"/>
-        </w:rPr>
-        <w:t> </w:t>
-      </w:r>
-    </w:p>
-    <w:p>
-      <w:pPr>
-        <w:ind w:left="2038"/>
-        <w:rPr>
-          <w:rFonts w:ascii="Calibri" w:eastAsia="Times New Roman" w:hAnsi="Calibri" w:cs="Calibri"/>
-          <w:lang w:val="en-GB" w:eastAsia="en-GB"/>
-        </w:rPr>
-      </w:pPr>
-      <w:r>
-        <w:rPr>
-          <w:rFonts w:ascii="Calibri" w:eastAsia="Times New Roman" w:hAnsi="Calibri" w:cs="Calibri"/>
-          <w:lang w:val="en-GB" w:eastAsia="en-GB"/>
-        </w:rPr>
-        <w:t> </w:t>
-      </w:r>
-    </w:p>
-    <w:p>
-      <w:pPr>
-        <w:numPr>
-          <w:ilvl w:val="1"/>
-          <w:numId w:val="25"/>
-        </w:numPr>
-        <w:ind w:left="1498"/>
-        <w:textAlignment w:val="center"/>
-        <w:rPr>
-          <w:rFonts w:ascii="Calibri" w:eastAsia="Times New Roman" w:hAnsi="Calibri" w:cs="Calibri"/>
-          <w:lang w:val="en-GB" w:eastAsia="en-GB"/>
-        </w:rPr>
-      </w:pPr>
-      <w:r>
-        <w:rPr>
-          <w:rFonts w:ascii="Calibri" w:eastAsia="Times New Roman" w:hAnsi="Calibri" w:cs="Calibri"/>
-          <w:lang w:val="en-GB" w:eastAsia="en-GB"/>
-        </w:rPr>
-        <w:t>Deliver Notes</w:t>
-      </w:r>
-    </w:p>
-    <w:p>
-      <w:pPr>
-        <w:numPr>
-          <w:ilvl w:val="2"/>
-          <w:numId w:val="26"/>
-        </w:numPr>
-        <w:ind w:left="2038"/>
-        <w:textAlignment w:val="center"/>
-        <w:rPr>
-          <w:rFonts w:ascii="Calibri" w:eastAsia="Times New Roman" w:hAnsi="Calibri" w:cs="Calibri"/>
-          <w:lang w:val="en-GB" w:eastAsia="en-GB"/>
-        </w:rPr>
-      </w:pPr>
-      <w:r>
-        <w:rPr>
-          <w:rFonts w:ascii="Calibri" w:eastAsia="Times New Roman" w:hAnsi="Calibri" w:cs="Calibri"/>
-          <w:lang w:val="en-GB" w:eastAsia="en-GB"/>
-        </w:rPr>
-        <w:t>View Delivery Notes</w:t>
-      </w:r>
-    </w:p>
-    <w:p>
-      <w:pPr>
-        <w:numPr>
-          <w:ilvl w:val="3"/>
-          <w:numId w:val="27"/>
-        </w:numPr>
-        <w:ind w:left="2578"/>
-        <w:textAlignment w:val="center"/>
-        <w:rPr>
-          <w:rFonts w:ascii="Calibri" w:eastAsia="Times New Roman" w:hAnsi="Calibri" w:cs="Calibri"/>
-          <w:lang w:val="en-GB" w:eastAsia="en-GB"/>
-        </w:rPr>
-      </w:pPr>
-      <w:r>
-        <w:rPr>
-          <w:rFonts w:ascii="Calibri" w:eastAsia="Times New Roman" w:hAnsi="Calibri" w:cs="Calibri"/>
-          <w:lang w:val="en-GB" w:eastAsia="en-GB"/>
-        </w:rPr>
-        <w:t>By Customer</w:t>
-      </w:r>
-    </w:p>
-    <w:p>
-      <w:pPr>
-        <w:numPr>
-          <w:ilvl w:val="3"/>
-          <w:numId w:val="27"/>
-        </w:numPr>
-        <w:ind w:left="2578"/>
-        <w:textAlignment w:val="center"/>
-        <w:rPr>
-          <w:rFonts w:ascii="Calibri" w:eastAsia="Times New Roman" w:hAnsi="Calibri" w:cs="Calibri"/>
-          <w:lang w:val="en-GB" w:eastAsia="en-GB"/>
-        </w:rPr>
-      </w:pPr>
-      <w:r>
-        <w:rPr>
-          <w:rFonts w:ascii="Calibri" w:eastAsia="Times New Roman" w:hAnsi="Calibri" w:cs="Calibri"/>
-          <w:lang w:val="en-GB" w:eastAsia="en-GB"/>
-        </w:rPr>
-        <w:t>By Driver</w:t>
-      </w:r>
-    </w:p>
-    <w:p>
-      <w:pPr>
-        <w:numPr>
-          <w:ilvl w:val="3"/>
-          <w:numId w:val="27"/>
-        </w:numPr>
-        <w:ind w:left="2578"/>
-        <w:textAlignment w:val="center"/>
-        <w:rPr>
-          <w:rFonts w:ascii="Calibri" w:eastAsia="Times New Roman" w:hAnsi="Calibri" w:cs="Calibri"/>
-          <w:lang w:val="en-GB" w:eastAsia="en-GB"/>
-        </w:rPr>
-      </w:pPr>
-      <w:r>
-        <w:rPr>
-          <w:rFonts w:ascii="Calibri" w:eastAsia="Times New Roman" w:hAnsi="Calibri" w:cs="Calibri"/>
-          <w:lang w:val="en-GB" w:eastAsia="en-GB"/>
-        </w:rPr>
-        <w:t>For Time period</w:t>
-      </w:r>
-    </w:p>
-    <w:p>
-      <w:pPr>
-        <w:numPr>
-          <w:ilvl w:val="1"/>
-          <w:numId w:val="27"/>
-        </w:numPr>
-        <w:ind w:left="1498"/>
-        <w:textAlignment w:val="center"/>
-        <w:rPr>
-          <w:rFonts w:ascii="Calibri" w:eastAsia="Times New Roman" w:hAnsi="Calibri" w:cs="Calibri"/>
-          <w:lang w:val="en-GB" w:eastAsia="en-GB"/>
-        </w:rPr>
-      </w:pPr>
-      <w:r>
-        <w:rPr>
-          <w:rFonts w:ascii="Calibri" w:eastAsia="Times New Roman" w:hAnsi="Calibri" w:cs="Calibri"/>
-          <w:lang w:val="en-GB" w:eastAsia="en-GB"/>
-        </w:rPr>
-        <w:t>Invoicing</w:t>
-      </w:r>
-    </w:p>
-    <w:p>
-      <w:pPr>
-        <w:numPr>
-          <w:ilvl w:val="2"/>
-          <w:numId w:val="27"/>
-        </w:numPr>
-        <w:ind w:left="2038"/>
-        <w:textAlignment w:val="center"/>
-        <w:rPr>
-          <w:rFonts w:ascii="Calibri" w:eastAsia="Times New Roman" w:hAnsi="Calibri" w:cs="Calibri"/>
-          <w:lang w:val="en-GB" w:eastAsia="en-GB"/>
-        </w:rPr>
-      </w:pPr>
-      <w:r>
-        <w:rPr>
-          <w:rFonts w:ascii="Calibri" w:eastAsia="Times New Roman" w:hAnsi="Calibri" w:cs="Calibri"/>
-          <w:lang w:val="en-GB" w:eastAsia="en-GB"/>
-        </w:rPr>
-        <w:t>View Invoices</w:t>
-      </w:r>
-    </w:p>
-    <w:p>
-      <w:pPr>
-        <w:numPr>
-          <w:ilvl w:val="3"/>
-          <w:numId w:val="27"/>
-        </w:numPr>
-        <w:ind w:left="2578"/>
-        <w:textAlignment w:val="center"/>
-        <w:rPr>
-          <w:rFonts w:ascii="Calibri" w:eastAsia="Times New Roman" w:hAnsi="Calibri" w:cs="Calibri"/>
-          <w:lang w:val="en-GB" w:eastAsia="en-GB"/>
-        </w:rPr>
-      </w:pPr>
-      <w:r>
-        <w:rPr>
-          <w:rFonts w:ascii="Calibri" w:eastAsia="Times New Roman" w:hAnsi="Calibri" w:cs="Calibri"/>
-          <w:lang w:val="en-GB" w:eastAsia="en-GB"/>
-        </w:rPr>
-        <w:t>By Customer</w:t>
-      </w:r>
-    </w:p>
-    <w:p>
-      <w:pPr>
-        <w:numPr>
-          <w:ilvl w:val="3"/>
-          <w:numId w:val="27"/>
-        </w:numPr>
-        <w:ind w:left="2578"/>
-        <w:textAlignment w:val="center"/>
-        <w:rPr>
-          <w:rFonts w:ascii="Calibri" w:eastAsia="Times New Roman" w:hAnsi="Calibri" w:cs="Calibri"/>
-          <w:lang w:val="en-GB" w:eastAsia="en-GB"/>
-        </w:rPr>
-      </w:pPr>
-      <w:r>
-        <w:rPr>
-          <w:rFonts w:ascii="Calibri" w:eastAsia="Times New Roman" w:hAnsi="Calibri" w:cs="Calibri"/>
-          <w:lang w:val="en-GB" w:eastAsia="en-GB"/>
-        </w:rPr>
-        <w:t>By Driver</w:t>
-      </w:r>
-    </w:p>
-    <w:p>
-      <w:pPr>
-        <w:numPr>
-          <w:ilvl w:val="3"/>
-          <w:numId w:val="27"/>
-        </w:numPr>
-        <w:ind w:left="2578"/>
-        <w:textAlignment w:val="center"/>
-        <w:rPr>
-          <w:rFonts w:ascii="Calibri" w:eastAsia="Times New Roman" w:hAnsi="Calibri" w:cs="Calibri"/>
-          <w:lang w:val="en-GB" w:eastAsia="en-GB"/>
-        </w:rPr>
-      </w:pPr>
-      <w:r>
-        <w:rPr>
-          <w:rFonts w:ascii="Calibri" w:eastAsia="Times New Roman" w:hAnsi="Calibri" w:cs="Calibri"/>
-          <w:lang w:val="en-GB" w:eastAsia="en-GB"/>
-        </w:rPr>
-        <w:t>For Time period</w:t>
-      </w:r>
-    </w:p>
-    <w:p>
-      <w:pPr>
-        <w:ind w:left="1498"/>
-        <w:rPr>
-          <w:rFonts w:ascii="Calibri" w:eastAsia="Times New Roman" w:hAnsi="Calibri" w:cs="Calibri"/>
-          <w:lang w:val="en-GB" w:eastAsia="en-GB"/>
-        </w:rPr>
-      </w:pPr>
-      <w:r>
-        <w:rPr>
-          <w:rFonts w:ascii="Calibri" w:eastAsia="Times New Roman" w:hAnsi="Calibri" w:cs="Calibri"/>
-          <w:lang w:val="en-GB" w:eastAsia="en-GB"/>
-        </w:rPr>
-        <w:t> </w:t>
-      </w:r>
-    </w:p>
-    <w:p>
-      <w:pPr>
-        <w:numPr>
-          <w:ilvl w:val="1"/>
-          <w:numId w:val="27"/>
-        </w:numPr>
-        <w:ind w:left="1498"/>
-        <w:textAlignment w:val="center"/>
-        <w:rPr>
-          <w:rFonts w:ascii="Calibri" w:eastAsia="Times New Roman" w:hAnsi="Calibri" w:cs="Calibri"/>
-          <w:lang w:val="en-GB" w:eastAsia="en-GB"/>
-        </w:rPr>
-      </w:pPr>
-      <w:r>
-        <w:rPr>
-          <w:rFonts w:ascii="Calibri" w:eastAsia="Times New Roman" w:hAnsi="Calibri" w:cs="Calibri"/>
-          <w:lang w:val="en-GB" w:eastAsia="en-GB"/>
-        </w:rPr>
-        <w:t>CRM</w:t>
-      </w:r>
-    </w:p>
-    <w:p>
-      <w:pPr>
-        <w:numPr>
-          <w:ilvl w:val="2"/>
-          <w:numId w:val="27"/>
-        </w:numPr>
-        <w:ind w:left="2038"/>
-        <w:textAlignment w:val="center"/>
-        <w:rPr>
-          <w:rFonts w:ascii="Calibri" w:eastAsia="Times New Roman" w:hAnsi="Calibri" w:cs="Calibri"/>
-          <w:lang w:val="en-GB" w:eastAsia="en-GB"/>
-        </w:rPr>
-      </w:pPr>
-      <w:r>
-        <w:rPr>
-          <w:rFonts w:ascii="Calibri" w:eastAsia="Times New Roman" w:hAnsi="Calibri" w:cs="Calibri"/>
-          <w:lang w:val="en-GB" w:eastAsia="en-GB"/>
-        </w:rPr>
-        <w:t>Notes</w:t>
-      </w:r>
-    </w:p>
-    <w:p>
-      <w:pPr>
-        <w:numPr>
-          <w:ilvl w:val="3"/>
-          <w:numId w:val="27"/>
-        </w:numPr>
-        <w:ind w:left="2578"/>
-        <w:textAlignment w:val="center"/>
-        <w:rPr>
-          <w:rFonts w:ascii="Calibri" w:eastAsia="Times New Roman" w:hAnsi="Calibri" w:cs="Calibri"/>
-          <w:lang w:val="en-GB" w:eastAsia="en-GB"/>
-        </w:rPr>
-      </w:pPr>
-      <w:r>
-        <w:rPr>
-          <w:rFonts w:ascii="Calibri" w:eastAsia="Times New Roman" w:hAnsi="Calibri" w:cs="Calibri"/>
-          <w:lang w:val="en-GB" w:eastAsia="en-GB"/>
-        </w:rPr>
-        <w:t>By Customer</w:t>
-      </w:r>
-    </w:p>
-    <w:p>
-      <w:pPr>
-        <w:numPr>
-          <w:ilvl w:val="3"/>
-          <w:numId w:val="27"/>
-        </w:numPr>
-        <w:ind w:left="2578"/>
-        <w:textAlignment w:val="center"/>
-        <w:rPr>
-          <w:rFonts w:ascii="Calibri" w:eastAsia="Times New Roman" w:hAnsi="Calibri" w:cs="Calibri"/>
-          <w:lang w:val="en-GB" w:eastAsia="en-GB"/>
-        </w:rPr>
-      </w:pPr>
-      <w:r>
-        <w:rPr>
-          <w:rFonts w:ascii="Calibri" w:eastAsia="Times New Roman" w:hAnsi="Calibri" w:cs="Calibri"/>
-          <w:lang w:val="en-GB" w:eastAsia="en-GB"/>
-        </w:rPr>
-        <w:t>By Driver</w:t>
-      </w:r>
-    </w:p>
-    <w:p>
-      <w:pPr>
-        <w:numPr>
-          <w:ilvl w:val="3"/>
-          <w:numId w:val="27"/>
-        </w:numPr>
-        <w:ind w:left="2578"/>
-        <w:textAlignment w:val="center"/>
-        <w:rPr>
-          <w:rFonts w:ascii="Calibri" w:eastAsia="Times New Roman" w:hAnsi="Calibri" w:cs="Calibri"/>
-          <w:lang w:val="en-GB" w:eastAsia="en-GB"/>
-        </w:rPr>
-      </w:pPr>
-      <w:r>
-        <w:rPr>
-          <w:rFonts w:ascii="Calibri" w:eastAsia="Times New Roman" w:hAnsi="Calibri" w:cs="Calibri"/>
-          <w:lang w:val="en-GB" w:eastAsia="en-GB"/>
-        </w:rPr>
-        <w:t>Add new notes for Driver\Customer</w:t>
-      </w:r>
-    </w:p>
-    <w:p>
-      <w:pPr>
-        <w:numPr>
-          <w:ilvl w:val="1"/>
-          <w:numId w:val="27"/>
-        </w:numPr>
-        <w:ind w:left="1498"/>
-        <w:textAlignment w:val="center"/>
-        <w:rPr>
-          <w:rFonts w:ascii="Calibri" w:eastAsia="Times New Roman" w:hAnsi="Calibri" w:cs="Calibri"/>
-          <w:lang w:val="en-GB" w:eastAsia="en-GB"/>
-        </w:rPr>
-      </w:pPr>
-      <w:r>
-        <w:rPr>
-          <w:rFonts w:ascii="Calibri" w:eastAsia="Times New Roman" w:hAnsi="Calibri" w:cs="Calibri"/>
-          <w:lang w:val="en-GB" w:eastAsia="en-GB"/>
-        </w:rPr>
-        <w:t>Reports</w:t>
-      </w:r>
-    </w:p>
-    <w:p>
-      <w:pPr>
-        <w:numPr>
-          <w:ilvl w:val="2"/>
-          <w:numId w:val="27"/>
-        </w:numPr>
-        <w:ind w:left="2038"/>
-        <w:textAlignment w:val="center"/>
-        <w:rPr>
-          <w:rFonts w:ascii="Calibri" w:eastAsia="Times New Roman" w:hAnsi="Calibri" w:cs="Calibri"/>
-          <w:lang w:val="en-GB" w:eastAsia="en-GB"/>
-        </w:rPr>
-      </w:pPr>
-      <w:r>
-        <w:rPr>
-          <w:rFonts w:ascii="Calibri" w:eastAsia="Times New Roman" w:hAnsi="Calibri" w:cs="Calibri"/>
-          <w:lang w:val="en-GB" w:eastAsia="en-GB"/>
-        </w:rPr>
-        <w:t>Delivery Notes</w:t>
-      </w:r>
-    </w:p>
-    <w:p>
-      <w:pPr>
-        <w:numPr>
-          <w:ilvl w:val="2"/>
-          <w:numId w:val="27"/>
-        </w:numPr>
-        <w:ind w:left="2038"/>
-        <w:textAlignment w:val="center"/>
-        <w:rPr>
-          <w:rFonts w:ascii="Calibri" w:eastAsia="Times New Roman" w:hAnsi="Calibri" w:cs="Calibri"/>
-          <w:lang w:val="en-GB" w:eastAsia="en-GB"/>
-        </w:rPr>
-      </w:pPr>
-      <w:r>
-        <w:rPr>
-          <w:rFonts w:ascii="Calibri" w:eastAsia="Times New Roman" w:hAnsi="Calibri" w:cs="Calibri"/>
-          <w:lang w:val="en-GB" w:eastAsia="en-GB"/>
-        </w:rPr>
-        <w:t>Orders</w:t>
-      </w:r>
-    </w:p>
-    <w:p>
-      <w:pPr>
-        <w:numPr>
-          <w:ilvl w:val="2"/>
-          <w:numId w:val="27"/>
-        </w:numPr>
-        <w:ind w:left="2038"/>
-        <w:textAlignment w:val="center"/>
-        <w:rPr>
-          <w:rFonts w:ascii="Calibri" w:eastAsia="Times New Roman" w:hAnsi="Calibri" w:cs="Calibri"/>
-          <w:lang w:val="en-GB" w:eastAsia="en-GB"/>
-        </w:rPr>
-      </w:pPr>
-      <w:r>
-        <w:rPr>
-          <w:rFonts w:ascii="Calibri" w:eastAsia="Times New Roman" w:hAnsi="Calibri" w:cs="Calibri"/>
-          <w:lang w:val="en-GB" w:eastAsia="en-GB"/>
-        </w:rPr>
-        <w:t>Invoices</w:t>
-      </w:r>
-    </w:p>
-    <w:p>
-      <w:pPr>
-        <w:numPr>
-          <w:ilvl w:val="2"/>
-          <w:numId w:val="27"/>
-        </w:numPr>
-        <w:ind w:left="2038"/>
-        <w:textAlignment w:val="center"/>
-        <w:rPr>
-          <w:rFonts w:ascii="Calibri" w:eastAsia="Times New Roman" w:hAnsi="Calibri" w:cs="Calibri"/>
-          <w:lang w:val="en-GB" w:eastAsia="en-GB"/>
-        </w:rPr>
-      </w:pPr>
-      <w:r>
-        <w:rPr>
-          <w:rFonts w:ascii="Calibri" w:eastAsia="Times New Roman" w:hAnsi="Calibri" w:cs="Calibri"/>
-          <w:lang w:val="en-GB" w:eastAsia="en-GB"/>
-        </w:rPr>
-        <w:t>CRM (Notes)</w:t>
-      </w:r>
-    </w:p>
-    <w:p>
-      <w:pPr>
-        <w:pStyle w:val="Heading1"/>
-        <w:rPr>
-          <w:rFonts w:eastAsia="Times New Roman"/>
-          <w:lang w:val="en-GB" w:eastAsia="en-GB"/>
-        </w:rPr>
-      </w:pPr>
-      <w:r>
-        <w:rPr>
-          <w:rFonts w:eastAsia="Times New Roman"/>
-          <w:lang w:val="en-GB" w:eastAsia="en-GB"/>
-        </w:rPr>
-        <w:t>Delivery Windows Application</w:t>
-      </w:r>
-      <w:r>
-        <w:rPr>
-          <w:rFonts w:eastAsia="Times New Roman"/>
-          <w:lang w:val="en-GB" w:eastAsia="en-GB"/>
-        </w:rPr>
-        <w:t> </w:t>
-      </w:r>
-    </w:p>
-    <w:p>
-      <w:pPr>
-        <w:numPr>
-          <w:ilvl w:val="1"/>
-          <w:numId w:val="28"/>
-        </w:numPr>
-        <w:ind w:left="958"/>
-        <w:textAlignment w:val="center"/>
-        <w:rPr>
-          <w:rFonts w:ascii="Calibri" w:eastAsia="Times New Roman" w:hAnsi="Calibri" w:cs="Calibri"/>
-          <w:lang w:val="en-GB" w:eastAsia="en-GB"/>
-        </w:rPr>
-      </w:pPr>
-      <w:r>
-        <w:rPr>
-          <w:rFonts w:ascii="Calibri" w:eastAsia="Times New Roman" w:hAnsi="Calibri" w:cs="Calibri"/>
-          <w:lang w:val="en-GB" w:eastAsia="en-GB"/>
-        </w:rPr>
-        <w:t>Driver</w:t>
-      </w:r>
-      <w:r>
-        <w:rPr>
-          <w:rFonts w:ascii="Calibri" w:eastAsia="Times New Roman" w:hAnsi="Calibri" w:cs="Calibri"/>
-          <w:lang w:val="en-GB" w:eastAsia="en-GB"/>
-        </w:rPr>
-        <w:t xml:space="preserve"> Flow</w:t>
-      </w:r>
-    </w:p>
-    <w:p>
-      <w:pPr>
-        <w:numPr>
-          <w:ilvl w:val="2"/>
-          <w:numId w:val="29"/>
-        </w:numPr>
-        <w:ind w:left="1498"/>
-        <w:textAlignment w:val="center"/>
-        <w:rPr>
-          <w:rFonts w:ascii="Calibri" w:eastAsia="Times New Roman" w:hAnsi="Calibri" w:cs="Calibri"/>
-          <w:lang w:val="en-GB" w:eastAsia="en-GB"/>
-        </w:rPr>
-      </w:pPr>
-      <w:r>
-        <w:rPr>
-          <w:rFonts w:ascii="Calibri" w:eastAsia="Times New Roman" w:hAnsi="Calibri" w:cs="Calibri"/>
-          <w:lang w:val="en-GB" w:eastAsia="en-GB"/>
-        </w:rPr>
-        <w:t>Manage Stock</w:t>
-      </w:r>
-    </w:p>
-    <w:p>
-      <w:pPr>
-        <w:numPr>
-          <w:ilvl w:val="3"/>
-          <w:numId w:val="30"/>
-        </w:numPr>
-        <w:ind w:left="2038"/>
-        <w:textAlignment w:val="center"/>
-        <w:rPr>
-          <w:rFonts w:ascii="Calibri" w:eastAsia="Times New Roman" w:hAnsi="Calibri" w:cs="Calibri"/>
-          <w:lang w:val="en-GB" w:eastAsia="en-GB"/>
-        </w:rPr>
-      </w:pPr>
-      <w:r>
-        <w:rPr>
-          <w:rFonts w:ascii="Calibri" w:eastAsia="Times New Roman" w:hAnsi="Calibri" w:cs="Calibri"/>
-          <w:lang w:val="en-GB" w:eastAsia="en-GB"/>
-        </w:rPr>
-        <w:t>View Customer Recommended level</w:t>
-      </w:r>
-    </w:p>
-    <w:p>
-      <w:pPr>
-        <w:numPr>
-          <w:ilvl w:val="3"/>
-          <w:numId w:val="30"/>
-        </w:numPr>
-        <w:ind w:left="2038"/>
-        <w:textAlignment w:val="center"/>
-        <w:rPr>
-          <w:rFonts w:ascii="Calibri" w:eastAsia="Times New Roman" w:hAnsi="Calibri" w:cs="Calibri"/>
-          <w:lang w:val="en-GB" w:eastAsia="en-GB"/>
-        </w:rPr>
-      </w:pPr>
-      <w:r>
-        <w:rPr>
-          <w:rFonts w:ascii="Calibri" w:eastAsia="Times New Roman" w:hAnsi="Calibri" w:cs="Calibri"/>
-          <w:lang w:val="en-GB" w:eastAsia="en-GB"/>
-        </w:rPr>
-        <w:t xml:space="preserve">View Stock vs Delivery Schedule (Do I have all needed to satisfy Delivery </w:t>
-      </w:r>
-      <w:proofErr w:type="gramStart"/>
-      <w:r>
-        <w:rPr>
-          <w:rFonts w:ascii="Calibri" w:eastAsia="Times New Roman" w:hAnsi="Calibri" w:cs="Calibri"/>
-          <w:lang w:val="en-GB" w:eastAsia="en-GB"/>
-        </w:rPr>
-        <w:t>Schedule</w:t>
-      </w:r>
-      <w:r>
-        <w:rPr>
-          <w:rFonts w:ascii="Calibri" w:eastAsia="Times New Roman" w:hAnsi="Calibri" w:cs="Calibri"/>
-          <w:lang w:val="en-GB" w:eastAsia="en-GB"/>
-        </w:rPr>
-        <w:t xml:space="preserve"> ?</w:t>
-      </w:r>
-      <w:proofErr w:type="gramEnd"/>
-      <w:r>
-        <w:rPr>
-          <w:rFonts w:ascii="Calibri" w:eastAsia="Times New Roman" w:hAnsi="Calibri" w:cs="Calibri"/>
-          <w:lang w:val="en-GB" w:eastAsia="en-GB"/>
-        </w:rPr>
-        <w:t>)</w:t>
-      </w:r>
-    </w:p>
-    <w:p>
-      <w:pPr>
-        <w:numPr>
-          <w:ilvl w:val="2"/>
-          <w:numId w:val="30"/>
-        </w:numPr>
-        <w:ind w:left="1498"/>
-        <w:textAlignment w:val="center"/>
-        <w:rPr>
-          <w:rFonts w:ascii="Calibri" w:eastAsia="Times New Roman" w:hAnsi="Calibri" w:cs="Calibri"/>
-          <w:lang w:val="en-GB" w:eastAsia="en-GB"/>
-        </w:rPr>
-      </w:pPr>
-      <w:r>
-        <w:rPr>
-          <w:rFonts w:ascii="Calibri" w:eastAsia="Times New Roman" w:hAnsi="Calibri" w:cs="Calibri"/>
-          <w:lang w:val="en-GB" w:eastAsia="en-GB"/>
-        </w:rPr>
-        <w:t>Deliver Schedule</w:t>
-      </w:r>
-    </w:p>
-    <w:p>
-      <w:pPr>
-        <w:numPr>
-          <w:ilvl w:val="3"/>
-          <w:numId w:val="30"/>
-        </w:numPr>
-        <w:ind w:left="2038"/>
-        <w:textAlignment w:val="center"/>
-        <w:rPr>
-          <w:rFonts w:ascii="Calibri" w:eastAsia="Times New Roman" w:hAnsi="Calibri" w:cs="Calibri"/>
-          <w:lang w:val="en-GB" w:eastAsia="en-GB"/>
-        </w:rPr>
-      </w:pPr>
-      <w:r>
-        <w:rPr>
-          <w:rFonts w:ascii="Calibri" w:eastAsia="Times New Roman" w:hAnsi="Calibri" w:cs="Calibri"/>
-          <w:lang w:val="en-GB" w:eastAsia="en-GB"/>
-        </w:rPr>
-        <w:t>View Schedule</w:t>
-      </w:r>
-    </w:p>
-    <w:p>
-      <w:pPr>
-        <w:numPr>
-          <w:ilvl w:val="4"/>
-          <w:numId w:val="30"/>
-        </w:numPr>
-        <w:ind w:left="2578"/>
-        <w:textAlignment w:val="center"/>
-        <w:rPr>
-          <w:rFonts w:ascii="Calibri" w:eastAsia="Times New Roman" w:hAnsi="Calibri" w:cs="Calibri"/>
-          <w:lang w:val="en-GB" w:eastAsia="en-GB"/>
-        </w:rPr>
-      </w:pPr>
-      <w:r>
-        <w:rPr>
-          <w:rFonts w:ascii="Calibri" w:eastAsia="Times New Roman" w:hAnsi="Calibri" w:cs="Calibri"/>
-          <w:lang w:val="en-GB" w:eastAsia="en-GB"/>
-        </w:rPr>
-        <w:t>For Date (Current Day)</w:t>
-      </w:r>
-    </w:p>
-    <w:p>
-      <w:pPr>
-        <w:numPr>
-          <w:ilvl w:val="4"/>
-          <w:numId w:val="30"/>
-        </w:numPr>
-        <w:ind w:left="2578"/>
-        <w:textAlignment w:val="center"/>
-        <w:rPr>
-          <w:rFonts w:ascii="Calibri" w:eastAsia="Times New Roman" w:hAnsi="Calibri" w:cs="Calibri"/>
-          <w:lang w:val="en-GB" w:eastAsia="en-GB"/>
-        </w:rPr>
-      </w:pPr>
-      <w:r>
-        <w:rPr>
-          <w:rFonts w:ascii="Calibri" w:eastAsia="Times New Roman" w:hAnsi="Calibri" w:cs="Calibri"/>
-          <w:lang w:val="en-GB" w:eastAsia="en-GB"/>
-        </w:rPr>
-        <w:t>For Period (Week)</w:t>
-      </w:r>
-    </w:p>
-    <w:p>
-      <w:pPr>
-        <w:ind w:left="2578"/>
-        <w:rPr>
-          <w:rFonts w:ascii="Calibri" w:eastAsia="Times New Roman" w:hAnsi="Calibri" w:cs="Calibri"/>
-          <w:lang w:val="en-GB" w:eastAsia="en-GB"/>
-        </w:rPr>
-      </w:pPr>
-      <w:r>
-        <w:rPr>
-          <w:rFonts w:ascii="Calibri" w:eastAsia="Times New Roman" w:hAnsi="Calibri" w:cs="Calibri"/>
-          <w:lang w:val="en-GB" w:eastAsia="en-GB"/>
-        </w:rPr>
-        <w:t> </w:t>
-      </w:r>
-    </w:p>
-    <w:p>
-      <w:pPr>
-        <w:numPr>
-          <w:ilvl w:val="1"/>
-          <w:numId w:val="30"/>
-        </w:numPr>
-        <w:ind w:left="2038"/>
-        <w:textAlignment w:val="center"/>
-        <w:rPr>
-          <w:rFonts w:ascii="Calibri" w:eastAsia="Times New Roman" w:hAnsi="Calibri" w:cs="Calibri"/>
-          <w:lang w:val="en-GB" w:eastAsia="en-GB"/>
-        </w:rPr>
-      </w:pPr>
-      <w:r>
-        <w:rPr>
-          <w:rFonts w:ascii="Calibri" w:eastAsia="Times New Roman" w:hAnsi="Calibri" w:cs="Calibri"/>
-          <w:lang w:val="en-GB" w:eastAsia="en-GB"/>
-        </w:rPr>
-        <w:t>Manage (i.e. Order preference of delivery)</w:t>
-      </w:r>
-    </w:p>
-    <w:p>
-      <w:pPr>
-        <w:numPr>
-          <w:ilvl w:val="1"/>
-          <w:numId w:val="31"/>
-        </w:numPr>
-        <w:ind w:left="1498"/>
-        <w:textAlignment w:val="center"/>
-        <w:rPr>
-          <w:rFonts w:ascii="Calibri" w:eastAsia="Times New Roman" w:hAnsi="Calibri" w:cs="Calibri"/>
-          <w:lang w:val="en-GB" w:eastAsia="en-GB"/>
-        </w:rPr>
-      </w:pPr>
-      <w:r>
-        <w:rPr>
-          <w:rFonts w:ascii="Calibri" w:eastAsia="Times New Roman" w:hAnsi="Calibri" w:cs="Calibri"/>
-          <w:lang w:val="en-GB" w:eastAsia="en-GB"/>
-        </w:rPr>
-        <w:t>Process Delivery</w:t>
-      </w:r>
-    </w:p>
-    <w:p>
-      <w:pPr>
-        <w:numPr>
-          <w:ilvl w:val="2"/>
-          <w:numId w:val="32"/>
-        </w:numPr>
-        <w:ind w:left="2038"/>
-        <w:textAlignment w:val="center"/>
-        <w:rPr>
-          <w:rFonts w:ascii="Calibri" w:eastAsia="Times New Roman" w:hAnsi="Calibri" w:cs="Calibri"/>
-          <w:lang w:val="en-GB" w:eastAsia="en-GB"/>
-        </w:rPr>
-      </w:pPr>
-      <w:r>
-        <w:rPr>
-          <w:rFonts w:ascii="Calibri" w:eastAsia="Times New Roman" w:hAnsi="Calibri" w:cs="Calibri"/>
-          <w:lang w:val="en-GB" w:eastAsia="en-GB"/>
-        </w:rPr>
-        <w:t>individual Delivery Schedule</w:t>
-      </w:r>
-    </w:p>
-    <w:p>
-      <w:pPr>
-        <w:numPr>
-          <w:ilvl w:val="2"/>
-          <w:numId w:val="32"/>
-        </w:numPr>
-        <w:ind w:left="2038"/>
-        <w:textAlignment w:val="center"/>
-        <w:rPr>
-          <w:rFonts w:ascii="Calibri" w:eastAsia="Times New Roman" w:hAnsi="Calibri" w:cs="Calibri"/>
-          <w:lang w:val="en-GB" w:eastAsia="en-GB"/>
-        </w:rPr>
-      </w:pPr>
-      <w:r>
-        <w:rPr>
-          <w:rFonts w:ascii="Calibri" w:eastAsia="Times New Roman" w:hAnsi="Calibri" w:cs="Calibri"/>
-          <w:lang w:val="en-GB" w:eastAsia="en-GB"/>
-        </w:rPr>
-        <w:t>Generate Delivery Note</w:t>
-      </w:r>
-    </w:p>
-    <w:p>
-      <w:pPr>
-        <w:numPr>
-          <w:ilvl w:val="2"/>
-          <w:numId w:val="32"/>
-        </w:numPr>
-        <w:ind w:left="2038"/>
-        <w:textAlignment w:val="center"/>
-        <w:rPr>
-          <w:rFonts w:ascii="Calibri" w:eastAsia="Times New Roman" w:hAnsi="Calibri" w:cs="Calibri"/>
-          <w:lang w:val="en-GB" w:eastAsia="en-GB"/>
-        </w:rPr>
-      </w:pPr>
-      <w:r>
-        <w:rPr>
-          <w:rFonts w:ascii="Calibri" w:eastAsia="Times New Roman" w:hAnsi="Calibri" w:cs="Calibri"/>
-          <w:lang w:val="en-GB" w:eastAsia="en-GB"/>
-        </w:rPr>
-        <w:lastRenderedPageBreak/>
-        <w:t xml:space="preserve">Complete Delivery Note digitally signed by Customer and Driver </w:t>
-      </w:r>
-    </w:p>
-    <w:p>
-      <w:pPr>
-        <w:numPr>
-          <w:ilvl w:val="1"/>
-          <w:numId w:val="32"/>
-        </w:numPr>
-        <w:ind w:left="1498"/>
-        <w:textAlignment w:val="center"/>
-        <w:rPr>
-          <w:rFonts w:ascii="Calibri" w:eastAsia="Times New Roman" w:hAnsi="Calibri" w:cs="Calibri"/>
-          <w:lang w:val="en-GB" w:eastAsia="en-GB"/>
-        </w:rPr>
-      </w:pPr>
-      <w:r>
-        <w:rPr>
-          <w:rFonts w:ascii="Calibri" w:eastAsia="Times New Roman" w:hAnsi="Calibri" w:cs="Calibri"/>
-          <w:lang w:val="en-GB" w:eastAsia="en-GB"/>
-        </w:rPr>
-        <w:t xml:space="preserve">CRM </w:t>
-      </w:r>
-    </w:p>
-    <w:p>
-      <w:pPr>
-        <w:numPr>
-          <w:ilvl w:val="2"/>
-          <w:numId w:val="32"/>
-        </w:numPr>
-        <w:ind w:left="2038"/>
-        <w:textAlignment w:val="center"/>
-        <w:rPr>
-          <w:rFonts w:ascii="Calibri" w:eastAsia="Times New Roman" w:hAnsi="Calibri" w:cs="Calibri"/>
-          <w:lang w:val="en-GB" w:eastAsia="en-GB"/>
-        </w:rPr>
-      </w:pPr>
-      <w:r>
-        <w:rPr>
-          <w:rFonts w:ascii="Calibri" w:eastAsia="Times New Roman" w:hAnsi="Calibri" w:cs="Calibri"/>
-          <w:lang w:val="en-GB" w:eastAsia="en-GB"/>
-        </w:rPr>
-        <w:t>Notes</w:t>
-      </w:r>
-    </w:p>
-    <w:p>
-      <w:pPr>
-        <w:numPr>
-          <w:ilvl w:val="3"/>
-          <w:numId w:val="33"/>
-        </w:numPr>
-        <w:ind w:left="2578"/>
-        <w:textAlignment w:val="center"/>
-        <w:rPr>
-          <w:rFonts w:ascii="Calibri" w:eastAsia="Times New Roman" w:hAnsi="Calibri" w:cs="Calibri"/>
-          <w:lang w:val="en-GB" w:eastAsia="en-GB"/>
-        </w:rPr>
-      </w:pPr>
-      <w:r>
-        <w:rPr>
-          <w:rFonts w:ascii="Calibri" w:eastAsia="Times New Roman" w:hAnsi="Calibri" w:cs="Calibri"/>
-          <w:lang w:val="en-GB" w:eastAsia="en-GB"/>
-        </w:rPr>
-        <w:t>Take notes against a Customer\Delivery Schedule</w:t>
-      </w:r>
-    </w:p>
-    <w:p>
-      <w:pPr>
-        <w:ind w:left="2578"/>
-        <w:rPr>
-          <w:rFonts w:ascii="Calibri" w:eastAsia="Times New Roman" w:hAnsi="Calibri" w:cs="Calibri"/>
-          <w:lang w:val="en-GB" w:eastAsia="en-GB"/>
-        </w:rPr>
-      </w:pPr>
-      <w:r>
-        <w:rPr>
-          <w:rFonts w:ascii="Calibri" w:eastAsia="Times New Roman" w:hAnsi="Calibri" w:cs="Calibri"/>
-          <w:lang w:val="en-GB" w:eastAsia="en-GB"/>
-        </w:rPr>
-        <w:t> </w:t>
-      </w:r>
     </w:p>
     <w:p>
       <w:pPr>
@@ -4616,6 +4698,7 @@
     <w:lsdException w:name="HTML Sample" w:semiHidden="1" w:unhideWhenUsed="1"/>
     <w:lsdException w:name="HTML Typewriter" w:semiHidden="1" w:unhideWhenUsed="1"/>
     <w:lsdException w:name="HTML Variable" w:semiHidden="1" w:unhideWhenUsed="1"/>
+    <w:lsdException w:name="Normal Table" w:semiHidden="1" w:unhideWhenUsed="1"/>
     <w:lsdException w:name="annotation subject" w:semiHidden="1" w:unhideWhenUsed="1"/>
     <w:lsdException w:name="No List" w:semiHidden="1" w:unhideWhenUsed="1"/>
     <w:lsdException w:name="Outline List 1" w:semiHidden="1" w:unhideWhenUsed="1"/>
@@ -4659,8 +4742,10 @@
     <w:lsdException w:name="Table Elegant" w:semiHidden="1" w:unhideWhenUsed="1"/>
     <w:lsdException w:name="Table Professional" w:semiHidden="1" w:unhideWhenUsed="1"/>
     <w:lsdException w:name="Table Subtle 1" w:semiHidden="1" w:unhideWhenUsed="1"/>
+    <w:lsdException w:name="Table Subtle 2" w:semiHidden="1" w:unhideWhenUsed="1"/>
     <w:lsdException w:name="Table Web 1" w:semiHidden="1" w:unhideWhenUsed="1"/>
     <w:lsdException w:name="Table Web 2" w:semiHidden="1" w:unhideWhenUsed="1"/>
+    <w:lsdException w:name="Table Web 3" w:semiHidden="1" w:unhideWhenUsed="1"/>
     <w:lsdException w:name="Balloon Text" w:semiHidden="1" w:unhideWhenUsed="1"/>
     <w:lsdException w:name="Table Grid" w:uiPriority="39"/>
     <w:lsdException w:name="Table Theme" w:semiHidden="1" w:unhideWhenUsed="1"/>
@@ -7227,15 +7312,6 @@
 </file>
 
 <file path=customXml/item2.xml><?xml version="1.0" encoding="utf-8"?>
-<?mso-contentType ?>
-<FormTemplates xmlns="http://schemas.microsoft.com/sharepoint/v3/contenttype/forms">
-  <Display>DocumentLibraryForm</Display>
-  <Edit>AssetEditForm</Edit>
-  <New>DocumentLibraryForm</New>
-</FormTemplates>
-</file>
-
-<file path=customXml/item3.xml><?xml version="1.0" encoding="utf-8"?>
 <p:properties xmlns:p="http://schemas.microsoft.com/office/2006/metadata/properties" xmlns:xsi="http://www.w3.org/2001/XMLSchema-instance" xmlns:pc="http://schemas.microsoft.com/office/infopath/2007/PartnerControls">
   <documentManagement>
     <LocLastLocAttemptVersionTypeLookup xmlns="4873beb7-5857-4685-be1f-d57550cc96cc" xsi:nil="true"/>
@@ -7371,6 +7447,15 @@
 </p:properties>
 </file>
 
+<file path=customXml/item3.xml><?xml version="1.0" encoding="utf-8"?>
+<?mso-contentType ?>
+<FormTemplates xmlns="http://schemas.microsoft.com/sharepoint/v3/contenttype/forms">
+  <Display>DocumentLibraryForm</Display>
+  <Edit>AssetEditForm</Edit>
+  <New>DocumentLibraryForm</New>
+</FormTemplates>
+</file>
+
 <file path=customXml/itemProps1.xml><?xml version="1.0" encoding="utf-8"?>
 <ds:datastoreItem xmlns:ds="http://schemas.openxmlformats.org/officeDocument/2006/customXml" ds:itemID="{4B3A7E92-E05A-4924-9E8A-9F6659E5855B}">
   <ds:schemaRefs>
@@ -7390,14 +7475,6 @@
 </file>
 
 <file path=customXml/itemProps2.xml><?xml version="1.0" encoding="utf-8"?>
-<ds:datastoreItem xmlns:ds="http://schemas.openxmlformats.org/officeDocument/2006/customXml" ds:itemID="{C01C3C56-10DB-49F7-B061-44D8728D078A}">
-  <ds:schemaRefs>
-    <ds:schemaRef ds:uri="http://schemas.microsoft.com/sharepoint/v3/contenttype/forms"/>
-  </ds:schemaRefs>
-</ds:datastoreItem>
-</file>
-
-<file path=customXml/itemProps3.xml><?xml version="1.0" encoding="utf-8"?>
 <ds:datastoreItem xmlns:ds="http://schemas.openxmlformats.org/officeDocument/2006/customXml" ds:itemID="{7FBDB1CC-CEFB-4E46-8174-1F0AA0D30B24}">
   <ds:schemaRefs>
     <ds:schemaRef ds:uri="http://schemas.microsoft.com/office/2006/metadata/properties"/>
@@ -7405,4 +7482,12 @@
     <ds:schemaRef ds:uri="4873beb7-5857-4685-be1f-d57550cc96cc"/>
   </ds:schemaRefs>
 </ds:datastoreItem>
+</file>
+
+<file path=customXml/itemProps3.xml><?xml version="1.0" encoding="utf-8"?>
+<ds:datastoreItem xmlns:ds="http://schemas.openxmlformats.org/officeDocument/2006/customXml" ds:itemID="{C01C3C56-10DB-49F7-B061-44D8728D078A}">
+  <ds:schemaRefs>
+    <ds:schemaRef ds:uri="http://schemas.microsoft.com/sharepoint/v3/contenttype/forms"/>
+  </ds:schemaRefs>
+</ds:datastoreItem>
 </file>
</xml_diff>